<commit_message>
added BEM to css
</commit_message>
<xml_diff>
--- a/3 step/продвинутый CSS.docx
+++ b/3 step/продвинутый CSS.docx
@@ -1,6 +1,6 @@
 
 <file path=word/document.xml><?xml version="1.0" encoding="utf-8"?>
-<w:document xmlns:wpc="http://schemas.microsoft.com/office/word/2010/wordprocessingCanvas" xmlns:cx="http://schemas.microsoft.com/office/drawing/2014/chartex" xmlns:cx1="http://schemas.microsoft.com/office/drawing/2015/9/8/chartex" xmlns:cx2="http://schemas.microsoft.com/office/drawing/2015/10/21/chartex" xmlns:cx3="http://schemas.microsoft.com/office/drawing/2016/5/9/chartex" xmlns:cx4="http://schemas.microsoft.com/office/drawing/2016/5/10/chartex" xmlns:cx5="http://schemas.microsoft.com/office/drawing/2016/5/11/chartex" xmlns:cx6="http://schemas.microsoft.com/office/drawing/2016/5/12/chartex" xmlns:cx7="http://schemas.microsoft.com/office/drawing/2016/5/13/chartex" xmlns:cx8="http://schemas.microsoft.com/office/drawing/2016/5/14/chartex" xmlns:mc="http://schemas.openxmlformats.org/markup-compatibility/2006" xmlns:aink="http://schemas.microsoft.com/office/drawing/2016/ink" xmlns:am3d="http://schemas.microsoft.com/office/drawing/2017/model3d" xmlns:o="urn:schemas-microsoft-com:office:office" xmlns:r="http://schemas.openxmlformats.org/officeDocument/2006/relationships" xmlns:m="http://schemas.openxmlformats.org/officeDocument/2006/math" xmlns:v="urn:schemas-microsoft-com:vml" xmlns:wp14="http://schemas.microsoft.com/office/word/2010/wordprocessingDrawing" xmlns:wp="http://schemas.openxmlformats.org/drawingml/2006/wordprocessingDrawing" xmlns:w10="urn:schemas-microsoft-com:office:word" xmlns:w="http://schemas.openxmlformats.org/wordprocessingml/2006/main" xmlns:w14="http://schemas.microsoft.com/office/word/2010/wordml" xmlns:w15="http://schemas.microsoft.com/office/word/2012/wordml" xmlns:w16cid="http://schemas.microsoft.com/office/word/2016/wordml/cid" xmlns:w16se="http://schemas.microsoft.com/office/word/2015/wordml/symex" xmlns:wpg="http://schemas.microsoft.com/office/word/2010/wordprocessingGroup" xmlns:wpi="http://schemas.microsoft.com/office/word/2010/wordprocessingInk" xmlns:wne="http://schemas.microsoft.com/office/word/2006/wordml" xmlns:wps="http://schemas.microsoft.com/office/word/2010/wordprocessingShape" mc:Ignorable="w14 w15 w16se w16cid wp14">
+<w:document xmlns:wpc="http://schemas.microsoft.com/office/word/2010/wordprocessingCanvas" xmlns:cx="http://schemas.microsoft.com/office/drawing/2014/chartex" xmlns:cx1="http://schemas.microsoft.com/office/drawing/2015/9/8/chartex" xmlns:cx2="http://schemas.microsoft.com/office/drawing/2015/10/21/chartex" xmlns:cx3="http://schemas.microsoft.com/office/drawing/2016/5/9/chartex" xmlns:cx4="http://schemas.microsoft.com/office/drawing/2016/5/10/chartex" xmlns:cx5="http://schemas.microsoft.com/office/drawing/2016/5/11/chartex" xmlns:cx6="http://schemas.microsoft.com/office/drawing/2016/5/12/chartex" xmlns:cx7="http://schemas.microsoft.com/office/drawing/2016/5/13/chartex" xmlns:cx8="http://schemas.microsoft.com/office/drawing/2016/5/14/chartex" xmlns:mc="http://schemas.openxmlformats.org/markup-compatibility/2006" xmlns:aink="http://schemas.microsoft.com/office/drawing/2016/ink" xmlns:am3d="http://schemas.microsoft.com/office/drawing/2017/model3d" xmlns:o="urn:schemas-microsoft-com:office:office" xmlns:oel="http://schemas.microsoft.com/office/2019/extlst" xmlns:r="http://schemas.openxmlformats.org/officeDocument/2006/relationships" xmlns:m="http://schemas.openxmlformats.org/officeDocument/2006/math" xmlns:v="urn:schemas-microsoft-com:vml" xmlns:wp14="http://schemas.microsoft.com/office/word/2010/wordprocessingDrawing" xmlns:wp="http://schemas.openxmlformats.org/drawingml/2006/wordprocessingDrawing" xmlns:w10="urn:schemas-microsoft-com:office:word" xmlns:w="http://schemas.openxmlformats.org/wordprocessingml/2006/main" xmlns:w14="http://schemas.microsoft.com/office/word/2010/wordml" xmlns:w15="http://schemas.microsoft.com/office/word/2012/wordml" xmlns:w16cex="http://schemas.microsoft.com/office/word/2018/wordml/cex" xmlns:w16cid="http://schemas.microsoft.com/office/word/2016/wordml/cid" xmlns:w16="http://schemas.microsoft.com/office/word/2018/wordml" xmlns:w16sdtdh="http://schemas.microsoft.com/office/word/2020/wordml/sdtdatahash" xmlns:w16se="http://schemas.microsoft.com/office/word/2015/wordml/symex" xmlns:wpg="http://schemas.microsoft.com/office/word/2010/wordprocessingGroup" xmlns:wpi="http://schemas.microsoft.com/office/word/2010/wordprocessingInk" xmlns:wne="http://schemas.microsoft.com/office/word/2006/wordml" xmlns:wps="http://schemas.microsoft.com/office/word/2010/wordprocessingShape" mc:Ignorable="w14 w15 w16se w16cid w16 w16cex w16sdtdh wp14">
   <w:body>
     <w:p>
       <w:pPr>
@@ -2730,6 +2730,7 @@
         </w:rPr>
         <w:t>, 10</w:t>
       </w:r>
+      <w:proofErr w:type="spellStart"/>
       <w:r>
         <w:rPr>
           <w:sz w:val="28"/>
@@ -2738,6 +2739,7 @@
         </w:rPr>
         <w:t>px</w:t>
       </w:r>
+      <w:proofErr w:type="spellEnd"/>
       <w:r>
         <w:rPr>
           <w:sz w:val="28"/>
@@ -2752,6 +2754,7 @@
         </w:rPr>
         <w:t>можно отрицательные -10</w:t>
       </w:r>
+      <w:proofErr w:type="spellStart"/>
       <w:r>
         <w:rPr>
           <w:sz w:val="28"/>
@@ -2760,6 +2763,7 @@
         </w:rPr>
         <w:t>px</w:t>
       </w:r>
+      <w:proofErr w:type="spellEnd"/>
       <w:r>
         <w:rPr>
           <w:sz w:val="28"/>
@@ -5883,7 +5887,6 @@
           <w:szCs w:val="28"/>
         </w:rPr>
       </w:pPr>
-      <w:proofErr w:type="spellStart"/>
       <w:proofErr w:type="gramStart"/>
       <w:r>
         <w:rPr>
@@ -5894,7 +5897,6 @@
         </w:rPr>
         <w:t>lang</w:t>
       </w:r>
-      <w:proofErr w:type="spellEnd"/>
       <w:r>
         <w:rPr>
           <w:rFonts w:ascii="Times New Roman" w:eastAsia="Times New Roman" w:hAnsi="Times New Roman" w:cs="Times New Roman"/>
@@ -7604,8 +7606,1767 @@
           <w:szCs w:val="28"/>
         </w:rPr>
       </w:pPr>
-      <w:bookmarkStart w:id="0" w:name="_GoBack"/>
-      <w:bookmarkEnd w:id="0"/>
+    </w:p>
+    <w:p>
+      <w:pPr>
+        <w:jc w:val="both"/>
+        <w:rPr>
+          <w:rFonts w:ascii="Times New Roman" w:hAnsi="Times New Roman" w:cs="Times New Roman"/>
+          <w:b/>
+          <w:sz w:val="28"/>
+          <w:szCs w:val="28"/>
+        </w:rPr>
+      </w:pPr>
+      <w:r>
+        <w:rPr>
+          <w:rFonts w:ascii="Times New Roman" w:hAnsi="Times New Roman" w:cs="Times New Roman"/>
+          <w:b/>
+          <w:sz w:val="28"/>
+          <w:szCs w:val="28"/>
+        </w:rPr>
+        <w:t>БЭМ</w:t>
+      </w:r>
+    </w:p>
+    <w:p>
+      <w:pPr>
+        <w:jc w:val="both"/>
+        <w:rPr>
+          <w:rFonts w:ascii="Times New Roman" w:hAnsi="Times New Roman" w:cs="Times New Roman"/>
+          <w:bCs/>
+          <w:sz w:val="28"/>
+          <w:szCs w:val="28"/>
+        </w:rPr>
+      </w:pPr>
+      <w:r>
+        <w:rPr>
+          <w:rFonts w:ascii="Times New Roman" w:hAnsi="Times New Roman" w:cs="Times New Roman"/>
+          <w:b/>
+          <w:sz w:val="28"/>
+          <w:szCs w:val="28"/>
+        </w:rPr>
+        <w:t>БЛОК</w:t>
+      </w:r>
+      <w:r>
+        <w:rPr>
+          <w:rFonts w:ascii="Times New Roman" w:hAnsi="Times New Roman" w:cs="Times New Roman"/>
+          <w:b/>
+          <w:sz w:val="28"/>
+          <w:szCs w:val="28"/>
+        </w:rPr>
+        <w:t xml:space="preserve"> (что это?)</w:t>
+      </w:r>
+      <w:r>
+        <w:rPr>
+          <w:rFonts w:ascii="Times New Roman" w:hAnsi="Times New Roman" w:cs="Times New Roman"/>
+          <w:b/>
+          <w:sz w:val="28"/>
+          <w:szCs w:val="28"/>
+        </w:rPr>
+        <w:t xml:space="preserve"> - </w:t>
+      </w:r>
+      <w:r>
+        <w:rPr>
+          <w:rFonts w:ascii="Times New Roman" w:hAnsi="Times New Roman" w:cs="Times New Roman"/>
+          <w:bCs/>
+          <w:sz w:val="28"/>
+          <w:szCs w:val="28"/>
+        </w:rPr>
+        <w:t>Логически и функционально независимый компонент страницы</w:t>
+      </w:r>
+      <w:r>
+        <w:rPr>
+          <w:rFonts w:ascii="Times New Roman" w:hAnsi="Times New Roman" w:cs="Times New Roman"/>
+          <w:bCs/>
+          <w:sz w:val="28"/>
+          <w:szCs w:val="28"/>
+        </w:rPr>
+        <w:t xml:space="preserve">. </w:t>
+      </w:r>
+      <w:r>
+        <w:rPr>
+          <w:rFonts w:ascii="Times New Roman" w:hAnsi="Times New Roman" w:cs="Times New Roman"/>
+          <w:bCs/>
+          <w:sz w:val="28"/>
+          <w:szCs w:val="28"/>
+        </w:rPr>
+        <w:t>Блок полностью самодостаточен.</w:t>
+      </w:r>
+    </w:p>
+    <w:p>
+      <w:pPr>
+        <w:jc w:val="both"/>
+        <w:rPr>
+          <w:rFonts w:ascii="Times New Roman" w:hAnsi="Times New Roman" w:cs="Times New Roman"/>
+          <w:bCs/>
+          <w:sz w:val="28"/>
+          <w:szCs w:val="28"/>
+        </w:rPr>
+      </w:pPr>
+      <w:r>
+        <w:rPr>
+          <w:rFonts w:ascii="Times New Roman" w:hAnsi="Times New Roman" w:cs="Times New Roman"/>
+          <w:bCs/>
+          <w:sz w:val="28"/>
+          <w:szCs w:val="28"/>
+        </w:rPr>
+        <w:t>Независимость блоков обеспечивает возможность их повторного использования</w:t>
+      </w:r>
+      <w:r>
+        <w:rPr>
+          <w:rFonts w:ascii="Times New Roman" w:hAnsi="Times New Roman" w:cs="Times New Roman"/>
+          <w:bCs/>
+          <w:sz w:val="28"/>
+          <w:szCs w:val="28"/>
+        </w:rPr>
+        <w:t>.</w:t>
+      </w:r>
+    </w:p>
+    <w:p>
+      <w:pPr>
+        <w:jc w:val="both"/>
+        <w:rPr>
+          <w:rFonts w:ascii="Times New Roman" w:hAnsi="Times New Roman" w:cs="Times New Roman"/>
+          <w:bCs/>
+          <w:sz w:val="28"/>
+          <w:szCs w:val="28"/>
+        </w:rPr>
+      </w:pPr>
+      <w:r>
+        <w:rPr>
+          <w:rFonts w:ascii="Times New Roman" w:hAnsi="Times New Roman" w:cs="Times New Roman"/>
+          <w:bCs/>
+          <w:sz w:val="28"/>
+          <w:szCs w:val="28"/>
+        </w:rPr>
+        <w:t>Блоки можно вкладывать в любые другие блоки.</w:t>
+      </w:r>
+    </w:p>
+    <w:p>
+      <w:pPr>
+        <w:jc w:val="both"/>
+        <w:rPr>
+          <w:rFonts w:ascii="Times New Roman" w:hAnsi="Times New Roman" w:cs="Times New Roman"/>
+          <w:bCs/>
+          <w:sz w:val="28"/>
+          <w:szCs w:val="28"/>
+        </w:rPr>
+      </w:pPr>
+      <w:r>
+        <w:rPr>
+          <w:rFonts w:ascii="Times New Roman" w:hAnsi="Times New Roman" w:cs="Times New Roman"/>
+          <w:bCs/>
+          <w:sz w:val="28"/>
+          <w:szCs w:val="28"/>
+        </w:rPr>
+        <w:t>Блоки можно перемещать в пределах одной страницы и разных проектов. Независимость блока позволяет изменять его положение на странице и обеспечивает корректную работу и внешний вид.</w:t>
+      </w:r>
+    </w:p>
+    <w:p>
+      <w:pPr>
+        <w:jc w:val="both"/>
+        <w:rPr>
+          <w:rFonts w:ascii="Times New Roman" w:hAnsi="Times New Roman" w:cs="Times New Roman"/>
+          <w:bCs/>
+          <w:sz w:val="28"/>
+          <w:szCs w:val="28"/>
+        </w:rPr>
+      </w:pPr>
+      <w:r>
+        <w:rPr>
+          <w:rFonts w:ascii="Times New Roman" w:hAnsi="Times New Roman" w:cs="Times New Roman"/>
+          <w:bCs/>
+          <w:sz w:val="28"/>
+          <w:szCs w:val="28"/>
+        </w:rPr>
+        <w:t>Блоку не рекомендуется устанавливать в стилях внешнее позиционирование. Чтобы мы могил повторно его использовать.</w:t>
+      </w:r>
+    </w:p>
+    <w:p>
+      <w:pPr>
+        <w:jc w:val="both"/>
+        <w:rPr>
+          <w:rFonts w:ascii="Times New Roman" w:hAnsi="Times New Roman" w:cs="Times New Roman"/>
+          <w:bCs/>
+          <w:sz w:val="28"/>
+          <w:szCs w:val="28"/>
+        </w:rPr>
+      </w:pPr>
+      <w:r>
+        <w:rPr>
+          <w:rFonts w:ascii="Times New Roman" w:hAnsi="Times New Roman" w:cs="Times New Roman"/>
+          <w:b/>
+          <w:sz w:val="28"/>
+          <w:szCs w:val="28"/>
+        </w:rPr>
+        <w:t>Элемент</w:t>
+      </w:r>
+      <w:r>
+        <w:rPr>
+          <w:rFonts w:ascii="Times New Roman" w:hAnsi="Times New Roman" w:cs="Times New Roman"/>
+          <w:b/>
+          <w:sz w:val="28"/>
+          <w:szCs w:val="28"/>
+        </w:rPr>
+        <w:t xml:space="preserve"> (что это?)</w:t>
+      </w:r>
+      <w:r>
+        <w:rPr>
+          <w:rFonts w:ascii="Times New Roman" w:hAnsi="Times New Roman" w:cs="Times New Roman"/>
+          <w:b/>
+          <w:sz w:val="28"/>
+          <w:szCs w:val="28"/>
+        </w:rPr>
+        <w:t xml:space="preserve"> – </w:t>
+      </w:r>
+      <w:r>
+        <w:rPr>
+          <w:rFonts w:ascii="Times New Roman" w:hAnsi="Times New Roman" w:cs="Times New Roman"/>
+          <w:bCs/>
+          <w:sz w:val="28"/>
+          <w:szCs w:val="28"/>
+        </w:rPr>
+        <w:t>составная часть блока, которая не используется вне самого блока.</w:t>
+      </w:r>
+      <w:r>
+        <w:rPr>
+          <w:rFonts w:ascii="Times New Roman" w:hAnsi="Times New Roman" w:cs="Times New Roman"/>
+          <w:bCs/>
+          <w:sz w:val="28"/>
+          <w:szCs w:val="28"/>
+        </w:rPr>
+        <w:t xml:space="preserve"> </w:t>
+      </w:r>
+      <w:proofErr w:type="spellStart"/>
+      <w:r>
+        <w:rPr>
+          <w:rFonts w:ascii="Times New Roman" w:hAnsi="Times New Roman" w:cs="Times New Roman"/>
+          <w:bCs/>
+          <w:sz w:val="28"/>
+          <w:szCs w:val="28"/>
+        </w:rPr>
+        <w:t>Элемнет</w:t>
+      </w:r>
+      <w:proofErr w:type="spellEnd"/>
+      <w:r>
+        <w:rPr>
+          <w:rFonts w:ascii="Times New Roman" w:hAnsi="Times New Roman" w:cs="Times New Roman"/>
+          <w:bCs/>
+          <w:sz w:val="28"/>
+          <w:szCs w:val="28"/>
+        </w:rPr>
+        <w:t xml:space="preserve"> имеет смысл только в рамках своего родителя.</w:t>
+      </w:r>
+      <w:r>
+        <w:rPr>
+          <w:rFonts w:ascii="Times New Roman" w:hAnsi="Times New Roman" w:cs="Times New Roman"/>
+          <w:bCs/>
+          <w:sz w:val="28"/>
+          <w:szCs w:val="28"/>
+        </w:rPr>
+        <w:t xml:space="preserve"> </w:t>
+      </w:r>
+      <w:r>
+        <w:rPr>
+          <w:rFonts w:ascii="Times New Roman" w:hAnsi="Times New Roman" w:cs="Times New Roman"/>
+          <w:bCs/>
+          <w:sz w:val="28"/>
+          <w:szCs w:val="28"/>
+        </w:rPr>
+        <w:t>Например, пункт меню вне блока меню не используется, значит является его элементом.</w:t>
+      </w:r>
+    </w:p>
+    <w:p>
+      <w:pPr>
+        <w:jc w:val="both"/>
+        <w:rPr>
+          <w:rFonts w:ascii="Times New Roman" w:hAnsi="Times New Roman" w:cs="Times New Roman"/>
+          <w:bCs/>
+          <w:sz w:val="28"/>
+          <w:szCs w:val="28"/>
+        </w:rPr>
+      </w:pPr>
+      <w:r>
+        <w:rPr>
+          <w:rFonts w:ascii="Times New Roman" w:hAnsi="Times New Roman" w:cs="Times New Roman"/>
+          <w:bCs/>
+          <w:sz w:val="28"/>
+          <w:szCs w:val="28"/>
+        </w:rPr>
+        <w:t>Работая с элементами, важно помнить правило: не рекомендуется создавать элементы элементов. Если вложить один элемент в другой, будет невозможно изменить внутреннюю структуру блока: элементы нельзя будет поменять местами, удалить или добавить без корректировки существующего кода.</w:t>
+      </w:r>
+    </w:p>
+    <w:p>
+      <w:pPr>
+        <w:jc w:val="both"/>
+        <w:rPr>
+          <w:rFonts w:ascii="Times New Roman" w:hAnsi="Times New Roman" w:cs="Times New Roman"/>
+          <w:bCs/>
+          <w:sz w:val="28"/>
+          <w:szCs w:val="28"/>
+        </w:rPr>
+      </w:pPr>
+      <w:r>
+        <w:rPr>
+          <w:rFonts w:ascii="Times New Roman" w:hAnsi="Times New Roman" w:cs="Times New Roman"/>
+          <w:b/>
+          <w:sz w:val="28"/>
+          <w:szCs w:val="28"/>
+        </w:rPr>
+        <w:t>Модификатор</w:t>
+      </w:r>
+      <w:r>
+        <w:rPr>
+          <w:rFonts w:ascii="Times New Roman" w:hAnsi="Times New Roman" w:cs="Times New Roman"/>
+          <w:b/>
+          <w:sz w:val="28"/>
+          <w:szCs w:val="28"/>
+        </w:rPr>
+        <w:t xml:space="preserve"> (какой, как выглядит, как себя ведет</w:t>
+      </w:r>
+      <w:r>
+        <w:rPr>
+          <w:rFonts w:ascii="Times New Roman" w:hAnsi="Times New Roman" w:cs="Times New Roman"/>
+          <w:b/>
+          <w:sz w:val="28"/>
+          <w:szCs w:val="28"/>
+        </w:rPr>
+        <w:t>, какое состояние?</w:t>
+      </w:r>
+      <w:r>
+        <w:rPr>
+          <w:rFonts w:ascii="Times New Roman" w:hAnsi="Times New Roman" w:cs="Times New Roman"/>
+          <w:b/>
+          <w:sz w:val="28"/>
+          <w:szCs w:val="28"/>
+        </w:rPr>
+        <w:t>)</w:t>
+      </w:r>
+      <w:r>
+        <w:rPr>
+          <w:rFonts w:ascii="Times New Roman" w:hAnsi="Times New Roman" w:cs="Times New Roman"/>
+          <w:b/>
+          <w:sz w:val="28"/>
+          <w:szCs w:val="28"/>
+        </w:rPr>
+        <w:t xml:space="preserve"> - </w:t>
+      </w:r>
+      <w:r>
+        <w:rPr>
+          <w:rFonts w:ascii="Times New Roman" w:hAnsi="Times New Roman" w:cs="Times New Roman"/>
+          <w:bCs/>
+          <w:sz w:val="28"/>
+          <w:szCs w:val="28"/>
+        </w:rPr>
+        <w:t>БЭМ</w:t>
+      </w:r>
+      <w:r>
+        <w:rPr>
+          <w:rFonts w:ascii="Times New Roman" w:hAnsi="Times New Roman" w:cs="Times New Roman"/>
+          <w:bCs/>
+          <w:sz w:val="28"/>
+          <w:szCs w:val="28"/>
+        </w:rPr>
+        <w:t>-сущность, определяющая внешний вид, состояние и поведение блока или элемента.</w:t>
+      </w:r>
+      <w:r>
+        <w:rPr>
+          <w:rFonts w:ascii="Times New Roman" w:hAnsi="Times New Roman" w:cs="Times New Roman"/>
+          <w:bCs/>
+          <w:sz w:val="28"/>
+          <w:szCs w:val="28"/>
+        </w:rPr>
+        <w:t xml:space="preserve"> </w:t>
+      </w:r>
+      <w:r>
+        <w:rPr>
+          <w:rFonts w:ascii="Times New Roman" w:hAnsi="Times New Roman" w:cs="Times New Roman"/>
+          <w:bCs/>
+          <w:sz w:val="28"/>
+          <w:szCs w:val="28"/>
+        </w:rPr>
+        <w:t xml:space="preserve">Использование модификаторов опционально, количество — </w:t>
+      </w:r>
+      <w:proofErr w:type="spellStart"/>
+      <w:r>
+        <w:rPr>
+          <w:rFonts w:ascii="Times New Roman" w:hAnsi="Times New Roman" w:cs="Times New Roman"/>
+          <w:bCs/>
+          <w:sz w:val="28"/>
+          <w:szCs w:val="28"/>
+        </w:rPr>
+        <w:lastRenderedPageBreak/>
+        <w:t>неограничено</w:t>
+      </w:r>
+      <w:proofErr w:type="spellEnd"/>
+      <w:r>
+        <w:rPr>
+          <w:rFonts w:ascii="Times New Roman" w:hAnsi="Times New Roman" w:cs="Times New Roman"/>
+          <w:bCs/>
+          <w:sz w:val="28"/>
+          <w:szCs w:val="28"/>
+        </w:rPr>
+        <w:t>. Блоку или элементу нельзя одновременно присвоить разные значения модификатора.</w:t>
+      </w:r>
+      <w:r>
+        <w:rPr>
+          <w:rFonts w:ascii="Times New Roman" w:hAnsi="Times New Roman" w:cs="Times New Roman"/>
+          <w:bCs/>
+          <w:sz w:val="28"/>
+          <w:szCs w:val="28"/>
+        </w:rPr>
+        <w:t xml:space="preserve"> </w:t>
+      </w:r>
+      <w:r>
+        <w:rPr>
+          <w:rFonts w:ascii="Times New Roman" w:hAnsi="Times New Roman" w:cs="Times New Roman"/>
+          <w:bCs/>
+          <w:sz w:val="28"/>
+          <w:szCs w:val="28"/>
+        </w:rPr>
+        <w:t>Модификатор имеет имя и может иметь значение.</w:t>
+      </w:r>
+    </w:p>
+    <w:p>
+      <w:pPr>
+        <w:jc w:val="both"/>
+        <w:rPr>
+          <w:rFonts w:ascii="Times New Roman" w:hAnsi="Times New Roman" w:cs="Times New Roman"/>
+          <w:bCs/>
+          <w:sz w:val="28"/>
+          <w:szCs w:val="28"/>
+          <w:lang w:val="ru-BY"/>
+        </w:rPr>
+      </w:pPr>
+    </w:p>
+    <w:p>
+      <w:pPr>
+        <w:jc w:val="both"/>
+        <w:rPr>
+          <w:rFonts w:ascii="Times New Roman" w:hAnsi="Times New Roman" w:cs="Times New Roman"/>
+          <w:b/>
+          <w:bCs/>
+          <w:sz w:val="28"/>
+          <w:szCs w:val="28"/>
+          <w:lang w:val="ru-BY"/>
+        </w:rPr>
+      </w:pPr>
+      <w:r>
+        <w:rPr>
+          <w:rFonts w:ascii="Times New Roman" w:hAnsi="Times New Roman" w:cs="Times New Roman"/>
+          <w:b/>
+          <w:bCs/>
+          <w:sz w:val="28"/>
+          <w:szCs w:val="28"/>
+          <w:lang w:val="ru-BY"/>
+        </w:rPr>
+        <w:t>Правила формирования имени БЭМ-сущности</w:t>
+      </w:r>
+    </w:p>
+    <w:p>
+      <w:pPr>
+        <w:numPr>
+          <w:ilvl w:val="0"/>
+          <w:numId w:val="16"/>
+        </w:numPr>
+        <w:jc w:val="both"/>
+        <w:rPr>
+          <w:rFonts w:ascii="Times New Roman" w:hAnsi="Times New Roman" w:cs="Times New Roman"/>
+          <w:bCs/>
+          <w:sz w:val="28"/>
+          <w:szCs w:val="28"/>
+          <w:lang w:val="ru-BY"/>
+        </w:rPr>
+      </w:pPr>
+      <w:r>
+        <w:rPr>
+          <w:rFonts w:ascii="Times New Roman" w:hAnsi="Times New Roman" w:cs="Times New Roman"/>
+          <w:bCs/>
+          <w:sz w:val="28"/>
+          <w:szCs w:val="28"/>
+          <w:lang w:val="ru-BY"/>
+        </w:rPr>
+        <w:t>Каждая БЭМ-сущность должна иметь свой класс.</w:t>
+      </w:r>
+    </w:p>
+    <w:p>
+      <w:pPr>
+        <w:numPr>
+          <w:ilvl w:val="0"/>
+          <w:numId w:val="16"/>
+        </w:numPr>
+        <w:jc w:val="both"/>
+        <w:rPr>
+          <w:rFonts w:ascii="Times New Roman" w:hAnsi="Times New Roman" w:cs="Times New Roman"/>
+          <w:bCs/>
+          <w:sz w:val="28"/>
+          <w:szCs w:val="28"/>
+          <w:lang w:val="ru-BY"/>
+        </w:rPr>
+      </w:pPr>
+      <w:r>
+        <w:rPr>
+          <w:rFonts w:ascii="Times New Roman" w:hAnsi="Times New Roman" w:cs="Times New Roman"/>
+          <w:bCs/>
+          <w:sz w:val="28"/>
+          <w:szCs w:val="28"/>
+          <w:lang w:val="ru-BY"/>
+        </w:rPr>
+        <w:t>CSS-свойства для блоков, элементов и модификаторов описываются только через классы.</w:t>
+      </w:r>
+    </w:p>
+    <w:p>
+      <w:pPr>
+        <w:numPr>
+          <w:ilvl w:val="0"/>
+          <w:numId w:val="16"/>
+        </w:numPr>
+        <w:jc w:val="both"/>
+        <w:rPr>
+          <w:rFonts w:ascii="Times New Roman" w:hAnsi="Times New Roman" w:cs="Times New Roman"/>
+          <w:bCs/>
+          <w:sz w:val="28"/>
+          <w:szCs w:val="28"/>
+          <w:lang w:val="ru-BY"/>
+        </w:rPr>
+      </w:pPr>
+      <w:r>
+        <w:rPr>
+          <w:rFonts w:ascii="Times New Roman" w:hAnsi="Times New Roman" w:cs="Times New Roman"/>
+          <w:bCs/>
+          <w:sz w:val="28"/>
+          <w:szCs w:val="28"/>
+          <w:lang w:val="ru-BY"/>
+        </w:rPr>
+        <w:t>Для разделения слов в именах используется дефис (-).</w:t>
+      </w:r>
+    </w:p>
+    <w:p>
+      <w:pPr>
+        <w:numPr>
+          <w:ilvl w:val="0"/>
+          <w:numId w:val="16"/>
+        </w:numPr>
+        <w:jc w:val="both"/>
+        <w:rPr>
+          <w:rFonts w:ascii="Times New Roman" w:hAnsi="Times New Roman" w:cs="Times New Roman"/>
+          <w:bCs/>
+          <w:sz w:val="28"/>
+          <w:szCs w:val="28"/>
+          <w:lang w:val="ru-BY"/>
+        </w:rPr>
+      </w:pPr>
+      <w:r>
+        <w:rPr>
+          <w:rFonts w:ascii="Times New Roman" w:hAnsi="Times New Roman" w:cs="Times New Roman"/>
+          <w:bCs/>
+          <w:sz w:val="28"/>
+          <w:szCs w:val="28"/>
+          <w:lang w:val="ru-BY"/>
+        </w:rPr>
+        <w:t>Элемент отделяется от блока двумя подчеркиваниями (__). Модификатор — одним (_).</w:t>
+      </w:r>
+    </w:p>
+    <w:p>
+      <w:pPr>
+        <w:numPr>
+          <w:ilvl w:val="0"/>
+          <w:numId w:val="16"/>
+        </w:numPr>
+        <w:jc w:val="both"/>
+        <w:rPr>
+          <w:rFonts w:ascii="Times New Roman" w:hAnsi="Times New Roman" w:cs="Times New Roman"/>
+          <w:bCs/>
+          <w:sz w:val="28"/>
+          <w:szCs w:val="28"/>
+          <w:lang w:val="ru-BY"/>
+        </w:rPr>
+      </w:pPr>
+      <w:r>
+        <w:rPr>
+          <w:rFonts w:ascii="Times New Roman" w:hAnsi="Times New Roman" w:cs="Times New Roman"/>
+          <w:bCs/>
+          <w:sz w:val="28"/>
+          <w:szCs w:val="28"/>
+          <w:lang w:val="ru-BY"/>
+        </w:rPr>
+        <w:t>Имена БЭМ-сущностей записываются с помощью цифр и латинских букв в нижнем регистре.</w:t>
+      </w:r>
+    </w:p>
+    <w:p>
+      <w:pPr>
+        <w:spacing w:after="240" w:line="240" w:lineRule="auto"/>
+        <w:rPr>
+          <w:rFonts w:ascii="Times New Roman" w:eastAsia="Times New Roman" w:hAnsi="Times New Roman" w:cs="Times New Roman"/>
+          <w:sz w:val="28"/>
+          <w:szCs w:val="28"/>
+          <w:lang w:val="ru-BY" w:eastAsia="ru-BY"/>
+        </w:rPr>
+      </w:pPr>
+      <w:r>
+        <w:rPr>
+          <w:rFonts w:ascii="Times New Roman" w:eastAsia="Times New Roman" w:hAnsi="Times New Roman" w:cs="Times New Roman"/>
+          <w:b/>
+          <w:bCs/>
+          <w:sz w:val="28"/>
+          <w:szCs w:val="28"/>
+          <w:lang w:val="ru-BY" w:eastAsia="ru-BY"/>
+        </w:rPr>
+        <w:t>Пример</w:t>
+      </w:r>
+    </w:p>
+    <w:p>
+      <w:pPr>
+        <w:numPr>
+          <w:ilvl w:val="0"/>
+          <w:numId w:val="17"/>
+        </w:numPr>
+        <w:spacing w:before="100" w:beforeAutospacing="1" w:after="100" w:afterAutospacing="1" w:line="240" w:lineRule="auto"/>
+        <w:rPr>
+          <w:rFonts w:ascii="Times New Roman" w:eastAsia="Times New Roman" w:hAnsi="Times New Roman" w:cs="Times New Roman"/>
+          <w:sz w:val="28"/>
+          <w:szCs w:val="28"/>
+          <w:lang w:val="ru-BY" w:eastAsia="ru-BY"/>
+        </w:rPr>
+      </w:pPr>
+      <w:r>
+        <w:rPr>
+          <w:rFonts w:ascii="Times New Roman" w:eastAsia="Times New Roman" w:hAnsi="Times New Roman" w:cs="Times New Roman"/>
+          <w:b/>
+          <w:bCs/>
+          <w:sz w:val="28"/>
+          <w:szCs w:val="28"/>
+          <w:lang w:val="ru-BY" w:eastAsia="ru-BY"/>
+        </w:rPr>
+        <w:t>Имя блока</w:t>
+      </w:r>
+      <w:r>
+        <w:rPr>
+          <w:rFonts w:ascii="Times New Roman" w:eastAsia="Times New Roman" w:hAnsi="Times New Roman" w:cs="Times New Roman"/>
+          <w:sz w:val="28"/>
+          <w:szCs w:val="28"/>
+          <w:lang w:val="ru-BY" w:eastAsia="ru-BY"/>
+        </w:rPr>
+        <w:t> — </w:t>
+      </w:r>
+      <w:proofErr w:type="spellStart"/>
+      <w:r>
+        <w:rPr>
+          <w:rFonts w:ascii="Courier New" w:eastAsia="Times New Roman" w:hAnsi="Courier New" w:cs="Courier New"/>
+          <w:sz w:val="28"/>
+          <w:szCs w:val="28"/>
+          <w:lang w:val="ru-BY" w:eastAsia="ru-BY"/>
+        </w:rPr>
+        <w:t>header</w:t>
+      </w:r>
+      <w:proofErr w:type="spellEnd"/>
+      <w:r>
+        <w:rPr>
+          <w:rFonts w:ascii="Times New Roman" w:eastAsia="Times New Roman" w:hAnsi="Times New Roman" w:cs="Times New Roman"/>
+          <w:sz w:val="28"/>
+          <w:szCs w:val="28"/>
+          <w:lang w:val="ru-BY" w:eastAsia="ru-BY"/>
+        </w:rPr>
+        <w:t>.</w:t>
+      </w:r>
+    </w:p>
+    <w:p>
+      <w:pPr>
+        <w:numPr>
+          <w:ilvl w:val="0"/>
+          <w:numId w:val="17"/>
+        </w:numPr>
+        <w:spacing w:before="100" w:beforeAutospacing="1" w:after="100" w:afterAutospacing="1" w:line="240" w:lineRule="auto"/>
+        <w:rPr>
+          <w:rFonts w:ascii="Times New Roman" w:eastAsia="Times New Roman" w:hAnsi="Times New Roman" w:cs="Times New Roman"/>
+          <w:sz w:val="28"/>
+          <w:szCs w:val="28"/>
+          <w:lang w:val="ru-BY" w:eastAsia="ru-BY"/>
+        </w:rPr>
+      </w:pPr>
+      <w:r>
+        <w:rPr>
+          <w:rFonts w:ascii="Times New Roman" w:eastAsia="Times New Roman" w:hAnsi="Times New Roman" w:cs="Times New Roman"/>
+          <w:b/>
+          <w:bCs/>
+          <w:sz w:val="28"/>
+          <w:szCs w:val="28"/>
+          <w:lang w:val="ru-BY" w:eastAsia="ru-BY"/>
+        </w:rPr>
+        <w:t>Имя элемента блока</w:t>
+      </w:r>
+      <w:r>
+        <w:rPr>
+          <w:rFonts w:ascii="Times New Roman" w:eastAsia="Times New Roman" w:hAnsi="Times New Roman" w:cs="Times New Roman"/>
+          <w:sz w:val="28"/>
+          <w:szCs w:val="28"/>
+          <w:lang w:val="ru-BY" w:eastAsia="ru-BY"/>
+        </w:rPr>
+        <w:t> — </w:t>
+      </w:r>
+      <w:proofErr w:type="spellStart"/>
+      <w:r>
+        <w:rPr>
+          <w:rFonts w:ascii="Courier New" w:eastAsia="Times New Roman" w:hAnsi="Courier New" w:cs="Courier New"/>
+          <w:sz w:val="28"/>
+          <w:szCs w:val="28"/>
+          <w:lang w:val="ru-BY" w:eastAsia="ru-BY"/>
+        </w:rPr>
+        <w:t>header</w:t>
+      </w:r>
+      <w:proofErr w:type="spellEnd"/>
+      <w:r>
+        <w:rPr>
+          <w:rFonts w:ascii="Courier New" w:eastAsia="Times New Roman" w:hAnsi="Courier New" w:cs="Courier New"/>
+          <w:sz w:val="28"/>
+          <w:szCs w:val="28"/>
+          <w:lang w:val="ru-BY" w:eastAsia="ru-BY"/>
+        </w:rPr>
+        <w:t>__</w:t>
+      </w:r>
+      <w:proofErr w:type="spellStart"/>
+      <w:r>
+        <w:rPr>
+          <w:rFonts w:ascii="Courier New" w:eastAsia="Times New Roman" w:hAnsi="Courier New" w:cs="Courier New"/>
+          <w:sz w:val="28"/>
+          <w:szCs w:val="28"/>
+          <w:lang w:val="ru-BY" w:eastAsia="ru-BY"/>
+        </w:rPr>
+        <w:t>search-form</w:t>
+      </w:r>
+      <w:proofErr w:type="spellEnd"/>
+      <w:r>
+        <w:rPr>
+          <w:rFonts w:ascii="Times New Roman" w:eastAsia="Times New Roman" w:hAnsi="Times New Roman" w:cs="Times New Roman"/>
+          <w:sz w:val="28"/>
+          <w:szCs w:val="28"/>
+          <w:lang w:val="ru-BY" w:eastAsia="ru-BY"/>
+        </w:rPr>
+        <w:t xml:space="preserve"> — элемент </w:t>
+      </w:r>
+      <w:proofErr w:type="spellStart"/>
+      <w:r>
+        <w:rPr>
+          <w:rFonts w:ascii="Courier New" w:eastAsia="Times New Roman" w:hAnsi="Courier New" w:cs="Courier New"/>
+          <w:sz w:val="28"/>
+          <w:szCs w:val="28"/>
+          <w:lang w:val="ru-BY" w:eastAsia="ru-BY"/>
+        </w:rPr>
+        <w:t>search-form</w:t>
+      </w:r>
+      <w:proofErr w:type="spellEnd"/>
+      <w:r>
+        <w:rPr>
+          <w:rFonts w:ascii="Times New Roman" w:eastAsia="Times New Roman" w:hAnsi="Times New Roman" w:cs="Times New Roman"/>
+          <w:sz w:val="28"/>
+          <w:szCs w:val="28"/>
+          <w:lang w:val="ru-BY" w:eastAsia="ru-BY"/>
+        </w:rPr>
+        <w:t xml:space="preserve"> блока </w:t>
+      </w:r>
+      <w:proofErr w:type="spellStart"/>
+      <w:r>
+        <w:rPr>
+          <w:rFonts w:ascii="Courier New" w:eastAsia="Times New Roman" w:hAnsi="Courier New" w:cs="Courier New"/>
+          <w:sz w:val="28"/>
+          <w:szCs w:val="28"/>
+          <w:lang w:val="ru-BY" w:eastAsia="ru-BY"/>
+        </w:rPr>
+        <w:t>header</w:t>
+      </w:r>
+      <w:proofErr w:type="spellEnd"/>
+      <w:r>
+        <w:rPr>
+          <w:rFonts w:ascii="Times New Roman" w:eastAsia="Times New Roman" w:hAnsi="Times New Roman" w:cs="Times New Roman"/>
+          <w:sz w:val="28"/>
+          <w:szCs w:val="28"/>
+          <w:lang w:val="ru-BY" w:eastAsia="ru-BY"/>
+        </w:rPr>
+        <w:t>.</w:t>
+      </w:r>
+    </w:p>
+    <w:p>
+      <w:pPr>
+        <w:numPr>
+          <w:ilvl w:val="0"/>
+          <w:numId w:val="17"/>
+        </w:numPr>
+        <w:spacing w:before="100" w:beforeAutospacing="1" w:after="100" w:afterAutospacing="1" w:line="240" w:lineRule="auto"/>
+        <w:rPr>
+          <w:rFonts w:ascii="Times New Roman" w:eastAsia="Times New Roman" w:hAnsi="Times New Roman" w:cs="Times New Roman"/>
+          <w:sz w:val="28"/>
+          <w:szCs w:val="28"/>
+          <w:lang w:val="ru-BY" w:eastAsia="ru-BY"/>
+        </w:rPr>
+      </w:pPr>
+      <w:r>
+        <w:rPr>
+          <w:rFonts w:ascii="Times New Roman" w:eastAsia="Times New Roman" w:hAnsi="Times New Roman" w:cs="Times New Roman"/>
+          <w:b/>
+          <w:bCs/>
+          <w:sz w:val="28"/>
+          <w:szCs w:val="28"/>
+          <w:lang w:val="ru-BY" w:eastAsia="ru-BY"/>
+        </w:rPr>
+        <w:t>Имя модификатора блока</w:t>
+      </w:r>
+      <w:r>
+        <w:rPr>
+          <w:rFonts w:ascii="Times New Roman" w:eastAsia="Times New Roman" w:hAnsi="Times New Roman" w:cs="Times New Roman"/>
+          <w:sz w:val="28"/>
+          <w:szCs w:val="28"/>
+          <w:lang w:val="ru-BY" w:eastAsia="ru-BY"/>
+        </w:rPr>
+        <w:t> — </w:t>
+      </w:r>
+      <w:proofErr w:type="spellStart"/>
+      <w:r>
+        <w:rPr>
+          <w:rFonts w:ascii="Courier New" w:eastAsia="Times New Roman" w:hAnsi="Courier New" w:cs="Courier New"/>
+          <w:sz w:val="28"/>
+          <w:szCs w:val="28"/>
+          <w:lang w:val="ru-BY" w:eastAsia="ru-BY"/>
+        </w:rPr>
+        <w:t>header_theme_green-forest</w:t>
+      </w:r>
+      <w:proofErr w:type="spellEnd"/>
+      <w:r>
+        <w:rPr>
+          <w:rFonts w:ascii="Times New Roman" w:eastAsia="Times New Roman" w:hAnsi="Times New Roman" w:cs="Times New Roman"/>
+          <w:sz w:val="28"/>
+          <w:szCs w:val="28"/>
+          <w:lang w:val="ru-BY" w:eastAsia="ru-BY"/>
+        </w:rPr>
+        <w:t> — </w:t>
+      </w:r>
+      <w:r>
+        <w:rPr>
+          <w:rFonts w:ascii="Times New Roman" w:eastAsia="Times New Roman" w:hAnsi="Times New Roman" w:cs="Times New Roman"/>
+          <w:b/>
+          <w:bCs/>
+          <w:sz w:val="28"/>
+          <w:szCs w:val="28"/>
+          <w:lang w:val="ru-BY" w:eastAsia="ru-BY"/>
+        </w:rPr>
+        <w:t>модификатор</w:t>
+      </w:r>
+      <w:r>
+        <w:rPr>
+          <w:rFonts w:ascii="Times New Roman" w:eastAsia="Times New Roman" w:hAnsi="Times New Roman" w:cs="Times New Roman"/>
+          <w:sz w:val="28"/>
+          <w:szCs w:val="28"/>
+          <w:lang w:val="ru-BY" w:eastAsia="ru-BY"/>
+        </w:rPr>
+        <w:t xml:space="preserve"> </w:t>
+      </w:r>
+      <w:proofErr w:type="spellStart"/>
+      <w:r>
+        <w:rPr>
+          <w:rFonts w:ascii="Courier New" w:eastAsia="Times New Roman" w:hAnsi="Courier New" w:cs="Courier New"/>
+          <w:sz w:val="28"/>
+          <w:szCs w:val="28"/>
+          <w:lang w:val="ru-BY" w:eastAsia="ru-BY"/>
+        </w:rPr>
+        <w:t>theme</w:t>
+      </w:r>
+      <w:proofErr w:type="spellEnd"/>
+      <w:r>
+        <w:rPr>
+          <w:rFonts w:ascii="Times New Roman" w:eastAsia="Times New Roman" w:hAnsi="Times New Roman" w:cs="Times New Roman"/>
+          <w:sz w:val="28"/>
+          <w:szCs w:val="28"/>
+          <w:lang w:val="ru-BY" w:eastAsia="ru-BY"/>
+        </w:rPr>
+        <w:t xml:space="preserve"> в значении </w:t>
+      </w:r>
+      <w:proofErr w:type="spellStart"/>
+      <w:r>
+        <w:rPr>
+          <w:rFonts w:ascii="Courier New" w:eastAsia="Times New Roman" w:hAnsi="Courier New" w:cs="Courier New"/>
+          <w:sz w:val="28"/>
+          <w:szCs w:val="28"/>
+          <w:lang w:val="ru-BY" w:eastAsia="ru-BY"/>
+        </w:rPr>
+        <w:t>green-forest</w:t>
+      </w:r>
+      <w:proofErr w:type="spellEnd"/>
+      <w:r>
+        <w:rPr>
+          <w:rFonts w:ascii="Times New Roman" w:eastAsia="Times New Roman" w:hAnsi="Times New Roman" w:cs="Times New Roman"/>
+          <w:sz w:val="28"/>
+          <w:szCs w:val="28"/>
+          <w:lang w:val="ru-BY" w:eastAsia="ru-BY"/>
+        </w:rPr>
+        <w:t xml:space="preserve"> блока </w:t>
+      </w:r>
+      <w:proofErr w:type="spellStart"/>
+      <w:r>
+        <w:rPr>
+          <w:rFonts w:ascii="Courier New" w:eastAsia="Times New Roman" w:hAnsi="Courier New" w:cs="Courier New"/>
+          <w:sz w:val="28"/>
+          <w:szCs w:val="28"/>
+          <w:lang w:val="ru-BY" w:eastAsia="ru-BY"/>
+        </w:rPr>
+        <w:t>header</w:t>
+      </w:r>
+      <w:proofErr w:type="spellEnd"/>
+      <w:r>
+        <w:rPr>
+          <w:rFonts w:ascii="Times New Roman" w:eastAsia="Times New Roman" w:hAnsi="Times New Roman" w:cs="Times New Roman"/>
+          <w:sz w:val="28"/>
+          <w:szCs w:val="28"/>
+          <w:lang w:val="ru-BY" w:eastAsia="ru-BY"/>
+        </w:rPr>
+        <w:t>.</w:t>
+      </w:r>
+    </w:p>
+    <w:p>
+      <w:pPr>
+        <w:numPr>
+          <w:ilvl w:val="0"/>
+          <w:numId w:val="17"/>
+        </w:numPr>
+        <w:spacing w:before="100" w:beforeAutospacing="1" w:after="100" w:afterAutospacing="1" w:line="240" w:lineRule="auto"/>
+        <w:rPr>
+          <w:rFonts w:ascii="Times New Roman" w:eastAsia="Times New Roman" w:hAnsi="Times New Roman" w:cs="Times New Roman"/>
+          <w:sz w:val="28"/>
+          <w:szCs w:val="28"/>
+          <w:lang w:val="ru-BY" w:eastAsia="ru-BY"/>
+        </w:rPr>
+      </w:pPr>
+      <w:r>
+        <w:rPr>
+          <w:rFonts w:ascii="Times New Roman" w:eastAsia="Times New Roman" w:hAnsi="Times New Roman" w:cs="Times New Roman"/>
+          <w:b/>
+          <w:bCs/>
+          <w:sz w:val="28"/>
+          <w:szCs w:val="28"/>
+          <w:lang w:val="ru-BY" w:eastAsia="ru-BY"/>
+        </w:rPr>
+        <w:t>Имя модификатора элемента</w:t>
+      </w:r>
+      <w:r>
+        <w:rPr>
+          <w:rFonts w:ascii="Times New Roman" w:eastAsia="Times New Roman" w:hAnsi="Times New Roman" w:cs="Times New Roman"/>
+          <w:sz w:val="28"/>
+          <w:szCs w:val="28"/>
+          <w:lang w:val="ru-BY" w:eastAsia="ru-BY"/>
+        </w:rPr>
+        <w:t> — </w:t>
+      </w:r>
+      <w:proofErr w:type="spellStart"/>
+      <w:r>
+        <w:rPr>
+          <w:rFonts w:ascii="Courier New" w:eastAsia="Times New Roman" w:hAnsi="Courier New" w:cs="Courier New"/>
+          <w:sz w:val="28"/>
+          <w:szCs w:val="28"/>
+          <w:lang w:val="ru-BY" w:eastAsia="ru-BY"/>
+        </w:rPr>
+        <w:t>header</w:t>
+      </w:r>
+      <w:proofErr w:type="spellEnd"/>
+      <w:r>
+        <w:rPr>
+          <w:rFonts w:ascii="Courier New" w:eastAsia="Times New Roman" w:hAnsi="Courier New" w:cs="Courier New"/>
+          <w:sz w:val="28"/>
+          <w:szCs w:val="28"/>
+          <w:lang w:val="ru-BY" w:eastAsia="ru-BY"/>
+        </w:rPr>
+        <w:t>__</w:t>
+      </w:r>
+      <w:proofErr w:type="spellStart"/>
+      <w:r>
+        <w:rPr>
+          <w:rFonts w:ascii="Courier New" w:eastAsia="Times New Roman" w:hAnsi="Courier New" w:cs="Courier New"/>
+          <w:sz w:val="28"/>
+          <w:szCs w:val="28"/>
+          <w:lang w:val="ru-BY" w:eastAsia="ru-BY"/>
+        </w:rPr>
+        <w:t>search-form_disabled</w:t>
+      </w:r>
+      <w:proofErr w:type="spellEnd"/>
+      <w:r>
+        <w:rPr>
+          <w:rFonts w:ascii="Times New Roman" w:eastAsia="Times New Roman" w:hAnsi="Times New Roman" w:cs="Times New Roman"/>
+          <w:sz w:val="28"/>
+          <w:szCs w:val="28"/>
+          <w:lang w:val="ru-BY" w:eastAsia="ru-BY"/>
+        </w:rPr>
+        <w:t xml:space="preserve"> — булев модификатор </w:t>
+      </w:r>
+      <w:proofErr w:type="spellStart"/>
+      <w:r>
+        <w:rPr>
+          <w:rFonts w:ascii="Courier New" w:eastAsia="Times New Roman" w:hAnsi="Courier New" w:cs="Courier New"/>
+          <w:sz w:val="28"/>
+          <w:szCs w:val="28"/>
+          <w:lang w:val="ru-BY" w:eastAsia="ru-BY"/>
+        </w:rPr>
+        <w:t>disabled</w:t>
+      </w:r>
+      <w:proofErr w:type="spellEnd"/>
+      <w:r>
+        <w:rPr>
+          <w:rFonts w:ascii="Times New Roman" w:eastAsia="Times New Roman" w:hAnsi="Times New Roman" w:cs="Times New Roman"/>
+          <w:sz w:val="28"/>
+          <w:szCs w:val="28"/>
+          <w:lang w:val="ru-BY" w:eastAsia="ru-BY"/>
+        </w:rPr>
+        <w:t xml:space="preserve"> элемента </w:t>
+      </w:r>
+      <w:proofErr w:type="spellStart"/>
+      <w:r>
+        <w:rPr>
+          <w:rFonts w:ascii="Courier New" w:eastAsia="Times New Roman" w:hAnsi="Courier New" w:cs="Courier New"/>
+          <w:sz w:val="28"/>
+          <w:szCs w:val="28"/>
+          <w:lang w:val="ru-BY" w:eastAsia="ru-BY"/>
+        </w:rPr>
+        <w:t>search-form</w:t>
+      </w:r>
+      <w:proofErr w:type="spellEnd"/>
+      <w:r>
+        <w:rPr>
+          <w:rFonts w:ascii="Times New Roman" w:eastAsia="Times New Roman" w:hAnsi="Times New Roman" w:cs="Times New Roman"/>
+          <w:sz w:val="28"/>
+          <w:szCs w:val="28"/>
+          <w:lang w:val="ru-BY" w:eastAsia="ru-BY"/>
+        </w:rPr>
+        <w:t xml:space="preserve"> блока </w:t>
+      </w:r>
+      <w:proofErr w:type="spellStart"/>
+      <w:r>
+        <w:rPr>
+          <w:rFonts w:ascii="Courier New" w:eastAsia="Times New Roman" w:hAnsi="Courier New" w:cs="Courier New"/>
+          <w:sz w:val="28"/>
+          <w:szCs w:val="28"/>
+          <w:lang w:val="ru-BY" w:eastAsia="ru-BY"/>
+        </w:rPr>
+        <w:t>header</w:t>
+      </w:r>
+      <w:proofErr w:type="spellEnd"/>
+      <w:r>
+        <w:rPr>
+          <w:rFonts w:ascii="Times New Roman" w:eastAsia="Times New Roman" w:hAnsi="Times New Roman" w:cs="Times New Roman"/>
+          <w:sz w:val="28"/>
+          <w:szCs w:val="28"/>
+          <w:lang w:val="ru-BY" w:eastAsia="ru-BY"/>
+        </w:rPr>
+        <w:t>.</w:t>
+      </w:r>
+    </w:p>
+    <w:p>
+      <w:pPr>
+        <w:jc w:val="both"/>
+        <w:rPr>
+          <w:rFonts w:ascii="Times New Roman" w:hAnsi="Times New Roman" w:cs="Times New Roman"/>
+          <w:bCs/>
+          <w:sz w:val="28"/>
+          <w:szCs w:val="28"/>
+          <w:lang w:val="ru-BY"/>
+        </w:rPr>
+      </w:pPr>
+      <w:r>
+        <w:rPr>
+          <w:noProof/>
+        </w:rPr>
+        <w:drawing>
+          <wp:inline distT="0" distB="0" distL="0" distR="0" wp14:anchorId="6439CD5D" wp14:editId="188863AC">
+            <wp:extent cx="5657850" cy="2619375"/>
+            <wp:effectExtent l="0" t="0" r="0" b="9525"/>
+            <wp:docPr id="2" name="Рисунок 2"/>
+            <wp:cNvGraphicFramePr>
+              <a:graphicFrameLocks xmlns:a="http://schemas.openxmlformats.org/drawingml/2006/main" noChangeAspect="1"/>
+            </wp:cNvGraphicFramePr>
+            <a:graphic xmlns:a="http://schemas.openxmlformats.org/drawingml/2006/main">
+              <a:graphicData uri="http://schemas.openxmlformats.org/drawingml/2006/picture">
+                <pic:pic xmlns:pic="http://schemas.openxmlformats.org/drawingml/2006/picture">
+                  <pic:nvPicPr>
+                    <pic:cNvPr id="1" name=""/>
+                    <pic:cNvPicPr/>
+                  </pic:nvPicPr>
+                  <pic:blipFill>
+                    <a:blip r:embed="rId7"/>
+                    <a:stretch>
+                      <a:fillRect/>
+                    </a:stretch>
+                  </pic:blipFill>
+                  <pic:spPr>
+                    <a:xfrm>
+                      <a:off x="0" y="0"/>
+                      <a:ext cx="5657850" cy="2619375"/>
+                    </a:xfrm>
+                    <a:prstGeom prst="rect">
+                      <a:avLst/>
+                    </a:prstGeom>
+                  </pic:spPr>
+                </pic:pic>
+              </a:graphicData>
+            </a:graphic>
+          </wp:inline>
+        </w:drawing>
+      </w:r>
+    </w:p>
+    <w:p>
+      <w:pPr>
+        <w:jc w:val="both"/>
+        <w:rPr>
+          <w:rFonts w:ascii="Times New Roman" w:hAnsi="Times New Roman" w:cs="Times New Roman"/>
+          <w:bCs/>
+          <w:sz w:val="28"/>
+          <w:szCs w:val="28"/>
+        </w:rPr>
+      </w:pPr>
+      <w:r>
+        <w:rPr>
+          <w:rFonts w:ascii="Times New Roman" w:hAnsi="Times New Roman" w:cs="Times New Roman"/>
+          <w:b/>
+          <w:sz w:val="28"/>
+          <w:szCs w:val="28"/>
+        </w:rPr>
+        <w:t xml:space="preserve">Микс - </w:t>
+      </w:r>
+      <w:r>
+        <w:rPr>
+          <w:rFonts w:ascii="Times New Roman" w:hAnsi="Times New Roman" w:cs="Times New Roman"/>
+          <w:bCs/>
+          <w:sz w:val="28"/>
+          <w:szCs w:val="28"/>
+        </w:rPr>
+        <w:t>с</w:t>
+      </w:r>
+      <w:r>
+        <w:rPr>
+          <w:rFonts w:ascii="Times New Roman" w:hAnsi="Times New Roman" w:cs="Times New Roman"/>
+          <w:bCs/>
+          <w:sz w:val="28"/>
+          <w:szCs w:val="28"/>
+        </w:rPr>
+        <w:t>пособ использования разных БЭМ-сущностей на одном DOM-узле.</w:t>
+      </w:r>
+    </w:p>
+    <w:p>
+      <w:pPr>
+        <w:jc w:val="both"/>
+        <w:rPr>
+          <w:rFonts w:ascii="Times New Roman" w:hAnsi="Times New Roman" w:cs="Times New Roman"/>
+          <w:bCs/>
+          <w:sz w:val="28"/>
+          <w:szCs w:val="28"/>
+          <w:lang w:val="ru-BY"/>
+        </w:rPr>
+      </w:pPr>
+      <w:r>
+        <w:rPr>
+          <w:rFonts w:ascii="Times New Roman" w:hAnsi="Times New Roman" w:cs="Times New Roman"/>
+          <w:bCs/>
+          <w:sz w:val="28"/>
+          <w:szCs w:val="28"/>
+          <w:lang w:val="ru-BY"/>
+        </w:rPr>
+        <w:lastRenderedPageBreak/>
+        <w:t>Миксы позволяют:</w:t>
+      </w:r>
+    </w:p>
+    <w:p>
+      <w:pPr>
+        <w:pStyle w:val="a3"/>
+        <w:numPr>
+          <w:ilvl w:val="0"/>
+          <w:numId w:val="19"/>
+        </w:numPr>
+        <w:jc w:val="both"/>
+        <w:rPr>
+          <w:rFonts w:ascii="Times New Roman" w:hAnsi="Times New Roman" w:cs="Times New Roman"/>
+          <w:bCs/>
+          <w:sz w:val="28"/>
+          <w:szCs w:val="28"/>
+          <w:lang w:val="ru-BY"/>
+        </w:rPr>
+      </w:pPr>
+      <w:r>
+        <w:rPr>
+          <w:rFonts w:ascii="Times New Roman" w:hAnsi="Times New Roman" w:cs="Times New Roman"/>
+          <w:bCs/>
+          <w:sz w:val="28"/>
+          <w:szCs w:val="28"/>
+          <w:lang w:val="ru-BY"/>
+        </w:rPr>
+        <w:t>объединять поведение и стили нескольких БЭМ-сущностей без дублирования кода;</w:t>
+      </w:r>
+    </w:p>
+    <w:p>
+      <w:pPr>
+        <w:pStyle w:val="a3"/>
+        <w:numPr>
+          <w:ilvl w:val="0"/>
+          <w:numId w:val="19"/>
+        </w:numPr>
+        <w:jc w:val="both"/>
+        <w:rPr>
+          <w:rFonts w:ascii="Times New Roman" w:hAnsi="Times New Roman" w:cs="Times New Roman"/>
+          <w:bCs/>
+          <w:sz w:val="28"/>
+          <w:szCs w:val="28"/>
+          <w:lang w:val="ru-BY"/>
+        </w:rPr>
+      </w:pPr>
+      <w:r>
+        <w:rPr>
+          <w:rFonts w:ascii="Times New Roman" w:hAnsi="Times New Roman" w:cs="Times New Roman"/>
+          <w:bCs/>
+          <w:sz w:val="28"/>
+          <w:szCs w:val="28"/>
+          <w:lang w:val="ru-BY"/>
+        </w:rPr>
+        <w:t>создавать семантически новые компоненты интерфейса на основе имеющихся блоков, элементов и модификаторов;</w:t>
+      </w:r>
+    </w:p>
+    <w:p>
+      <w:pPr>
+        <w:pStyle w:val="a3"/>
+        <w:numPr>
+          <w:ilvl w:val="0"/>
+          <w:numId w:val="19"/>
+        </w:numPr>
+        <w:spacing w:before="240"/>
+        <w:jc w:val="both"/>
+        <w:rPr>
+          <w:rFonts w:ascii="Times New Roman" w:hAnsi="Times New Roman" w:cs="Times New Roman"/>
+          <w:bCs/>
+          <w:sz w:val="28"/>
+          <w:szCs w:val="28"/>
+          <w:lang w:val="ru-BY"/>
+        </w:rPr>
+      </w:pPr>
+      <w:r>
+        <w:rPr>
+          <w:rFonts w:ascii="Times New Roman" w:hAnsi="Times New Roman" w:cs="Times New Roman"/>
+          <w:bCs/>
+          <w:sz w:val="28"/>
+          <w:szCs w:val="28"/>
+          <w:lang w:val="ru-BY"/>
+        </w:rPr>
+        <w:t>задавать позицию вложенного блока в родительском, не создавая дополнительных модификаторов</w:t>
+      </w:r>
+      <w:r>
+        <w:rPr>
+          <w:rFonts w:ascii="Times New Roman" w:hAnsi="Times New Roman" w:cs="Times New Roman"/>
+          <w:bCs/>
+          <w:sz w:val="28"/>
+          <w:szCs w:val="28"/>
+        </w:rPr>
+        <w:t xml:space="preserve"> (То есть сам вид компонента описан как блок, </w:t>
+      </w:r>
+      <w:proofErr w:type="spellStart"/>
+      <w:r>
+        <w:rPr>
+          <w:rFonts w:ascii="Times New Roman" w:hAnsi="Times New Roman" w:cs="Times New Roman"/>
+          <w:bCs/>
+          <w:sz w:val="28"/>
+          <w:szCs w:val="28"/>
+        </w:rPr>
+        <w:t>миксуем</w:t>
+      </w:r>
+      <w:proofErr w:type="spellEnd"/>
+      <w:r>
+        <w:rPr>
+          <w:rFonts w:ascii="Times New Roman" w:hAnsi="Times New Roman" w:cs="Times New Roman"/>
+          <w:bCs/>
+          <w:sz w:val="28"/>
+          <w:szCs w:val="28"/>
+        </w:rPr>
+        <w:t xml:space="preserve"> его с элементом. В элементе уже указываем его позиционирование).</w:t>
+      </w:r>
+    </w:p>
+    <w:p>
+      <w:pPr>
+        <w:jc w:val="both"/>
+        <w:rPr>
+          <w:rFonts w:ascii="Times New Roman" w:hAnsi="Times New Roman" w:cs="Times New Roman"/>
+          <w:bCs/>
+          <w:sz w:val="28"/>
+          <w:szCs w:val="28"/>
+          <w:lang w:val="ru-BY"/>
+        </w:rPr>
+      </w:pPr>
+      <w:r>
+        <w:rPr>
+          <w:noProof/>
+        </w:rPr>
+        <w:drawing>
+          <wp:inline distT="0" distB="0" distL="0" distR="0" wp14:anchorId="3AFE2138" wp14:editId="463C8DED">
+            <wp:extent cx="5940425" cy="2181860"/>
+            <wp:effectExtent l="0" t="0" r="3175" b="8890"/>
+            <wp:docPr id="3" name="Рисунок 3"/>
+            <wp:cNvGraphicFramePr>
+              <a:graphicFrameLocks xmlns:a="http://schemas.openxmlformats.org/drawingml/2006/main" noChangeAspect="1"/>
+            </wp:cNvGraphicFramePr>
+            <a:graphic xmlns:a="http://schemas.openxmlformats.org/drawingml/2006/main">
+              <a:graphicData uri="http://schemas.openxmlformats.org/drawingml/2006/picture">
+                <pic:pic xmlns:pic="http://schemas.openxmlformats.org/drawingml/2006/picture">
+                  <pic:nvPicPr>
+                    <pic:cNvPr id="1" name=""/>
+                    <pic:cNvPicPr/>
+                  </pic:nvPicPr>
+                  <pic:blipFill>
+                    <a:blip r:embed="rId8"/>
+                    <a:stretch>
+                      <a:fillRect/>
+                    </a:stretch>
+                  </pic:blipFill>
+                  <pic:spPr>
+                    <a:xfrm>
+                      <a:off x="0" y="0"/>
+                      <a:ext cx="5940425" cy="2181860"/>
+                    </a:xfrm>
+                    <a:prstGeom prst="rect">
+                      <a:avLst/>
+                    </a:prstGeom>
+                  </pic:spPr>
+                </pic:pic>
+              </a:graphicData>
+            </a:graphic>
+          </wp:inline>
+        </w:drawing>
+      </w:r>
+    </w:p>
+    <w:p>
+      <w:pPr>
+        <w:jc w:val="both"/>
+        <w:rPr>
+          <w:rFonts w:ascii="Times New Roman" w:hAnsi="Times New Roman" w:cs="Times New Roman"/>
+          <w:b/>
+          <w:sz w:val="28"/>
+          <w:szCs w:val="28"/>
+        </w:rPr>
+      </w:pPr>
+      <w:r>
+        <w:rPr>
+          <w:rFonts w:ascii="Times New Roman" w:hAnsi="Times New Roman" w:cs="Times New Roman"/>
+          <w:b/>
+          <w:sz w:val="28"/>
+          <w:szCs w:val="28"/>
+        </w:rPr>
+        <w:t>Структура папок</w:t>
+      </w:r>
+    </w:p>
+    <w:p>
+      <w:pPr>
+        <w:jc w:val="both"/>
+        <w:rPr>
+          <w:rFonts w:ascii="Times New Roman" w:hAnsi="Times New Roman" w:cs="Times New Roman"/>
+          <w:bCs/>
+          <w:sz w:val="28"/>
+          <w:szCs w:val="28"/>
+        </w:rPr>
+      </w:pPr>
+      <w:r>
+        <w:rPr>
+          <w:rFonts w:ascii="Times New Roman" w:hAnsi="Times New Roman" w:cs="Times New Roman"/>
+          <w:b/>
+          <w:sz w:val="28"/>
+          <w:szCs w:val="28"/>
+        </w:rPr>
+        <w:t>Блоки первичны, технологии вторичны.</w:t>
+      </w:r>
+    </w:p>
+    <w:p>
+      <w:pPr>
+        <w:numPr>
+          <w:ilvl w:val="0"/>
+          <w:numId w:val="20"/>
+        </w:numPr>
+        <w:jc w:val="both"/>
+        <w:rPr>
+          <w:rFonts w:ascii="Times New Roman" w:hAnsi="Times New Roman" w:cs="Times New Roman"/>
+          <w:bCs/>
+          <w:sz w:val="28"/>
+          <w:szCs w:val="28"/>
+          <w:lang w:val="ru-BY"/>
+        </w:rPr>
+      </w:pPr>
+      <w:r>
+        <w:rPr>
+          <w:rFonts w:ascii="Times New Roman" w:hAnsi="Times New Roman" w:cs="Times New Roman"/>
+          <w:bCs/>
+          <w:sz w:val="28"/>
+          <w:szCs w:val="28"/>
+          <w:lang w:val="ru-BY"/>
+        </w:rPr>
+        <w:t>Блок — отдельная директория в файловой системе. Имя блока и его директории совпадают.</w:t>
+      </w:r>
+    </w:p>
+    <w:p>
+      <w:pPr>
+        <w:numPr>
+          <w:ilvl w:val="0"/>
+          <w:numId w:val="20"/>
+        </w:numPr>
+        <w:jc w:val="both"/>
+        <w:rPr>
+          <w:rFonts w:ascii="Times New Roman" w:hAnsi="Times New Roman" w:cs="Times New Roman"/>
+          <w:bCs/>
+          <w:sz w:val="28"/>
+          <w:szCs w:val="28"/>
+          <w:lang w:val="ru-BY"/>
+        </w:rPr>
+      </w:pPr>
+      <w:r>
+        <w:rPr>
+          <w:rFonts w:ascii="Times New Roman" w:hAnsi="Times New Roman" w:cs="Times New Roman"/>
+          <w:bCs/>
+          <w:sz w:val="28"/>
+          <w:szCs w:val="28"/>
+          <w:lang w:val="ru-BY"/>
+        </w:rPr>
+        <w:t>Реализация блока разделяется на отдельные файлы.</w:t>
+      </w:r>
+    </w:p>
+    <w:p>
+      <w:pPr>
+        <w:numPr>
+          <w:ilvl w:val="0"/>
+          <w:numId w:val="20"/>
+        </w:numPr>
+        <w:jc w:val="both"/>
+        <w:rPr>
+          <w:rFonts w:ascii="Times New Roman" w:hAnsi="Times New Roman" w:cs="Times New Roman"/>
+          <w:bCs/>
+          <w:sz w:val="28"/>
+          <w:szCs w:val="28"/>
+          <w:lang w:val="ru-BY"/>
+        </w:rPr>
+      </w:pPr>
+      <w:r>
+        <w:rPr>
+          <w:rFonts w:ascii="Times New Roman" w:hAnsi="Times New Roman" w:cs="Times New Roman"/>
+          <w:bCs/>
+          <w:sz w:val="28"/>
+          <w:szCs w:val="28"/>
+          <w:lang w:val="ru-BY"/>
+        </w:rPr>
+        <w:t>Файлы, относящиеся к блоку, всегда находятся в его директории.</w:t>
+      </w:r>
+    </w:p>
+    <w:p>
+      <w:pPr>
+        <w:numPr>
+          <w:ilvl w:val="0"/>
+          <w:numId w:val="20"/>
+        </w:numPr>
+        <w:jc w:val="both"/>
+        <w:rPr>
+          <w:rFonts w:ascii="Times New Roman" w:hAnsi="Times New Roman" w:cs="Times New Roman"/>
+          <w:bCs/>
+          <w:sz w:val="28"/>
+          <w:szCs w:val="28"/>
+          <w:lang w:val="ru-BY"/>
+        </w:rPr>
+      </w:pPr>
+      <w:r>
+        <w:rPr>
+          <w:rFonts w:ascii="Times New Roman" w:hAnsi="Times New Roman" w:cs="Times New Roman"/>
+          <w:bCs/>
+          <w:sz w:val="28"/>
+          <w:szCs w:val="28"/>
+          <w:lang w:val="ru-BY"/>
+        </w:rPr>
+        <w:t>Опциональные элементы и модификаторы выносятся в отдельные файлы.</w:t>
+      </w:r>
+    </w:p>
+    <w:p>
+      <w:pPr>
+        <w:numPr>
+          <w:ilvl w:val="0"/>
+          <w:numId w:val="20"/>
+        </w:numPr>
+        <w:jc w:val="both"/>
+        <w:rPr>
+          <w:rFonts w:ascii="Times New Roman" w:hAnsi="Times New Roman" w:cs="Times New Roman"/>
+          <w:bCs/>
+          <w:sz w:val="28"/>
+          <w:szCs w:val="28"/>
+          <w:lang w:val="ru-BY"/>
+        </w:rPr>
+      </w:pPr>
+      <w:r>
+        <w:rPr>
+          <w:rFonts w:ascii="Times New Roman" w:hAnsi="Times New Roman" w:cs="Times New Roman"/>
+          <w:bCs/>
+          <w:sz w:val="28"/>
+          <w:szCs w:val="28"/>
+          <w:lang w:val="ru-BY"/>
+        </w:rPr>
+        <w:t xml:space="preserve">Проект разделяется на </w:t>
+      </w:r>
+      <w:hyperlink r:id="rId9" w:anchor="Уровень-переопределения" w:history="1">
+        <w:r>
+          <w:rPr>
+            <w:rStyle w:val="a4"/>
+            <w:rFonts w:ascii="Times New Roman" w:hAnsi="Times New Roman" w:cs="Times New Roman"/>
+            <w:bCs/>
+            <w:sz w:val="28"/>
+            <w:szCs w:val="28"/>
+            <w:lang w:val="ru-BY"/>
+          </w:rPr>
+          <w:t>уровни переопределения</w:t>
+        </w:r>
+      </w:hyperlink>
+      <w:r>
+        <w:rPr>
+          <w:rFonts w:ascii="Times New Roman" w:hAnsi="Times New Roman" w:cs="Times New Roman"/>
+          <w:bCs/>
+          <w:sz w:val="28"/>
+          <w:szCs w:val="28"/>
+          <w:lang w:val="ru-BY"/>
+        </w:rPr>
+        <w:t>.</w:t>
+      </w:r>
+    </w:p>
+    <w:p>
+      <w:pPr>
+        <w:pStyle w:val="articleparagraph"/>
+        <w:rPr>
+          <w:sz w:val="28"/>
+          <w:szCs w:val="28"/>
+        </w:rPr>
+      </w:pPr>
+      <w:r>
+        <w:rPr>
+          <w:sz w:val="28"/>
+          <w:szCs w:val="28"/>
+        </w:rPr>
+        <w:t>Блоки могут быть реализованы в одной или нескольких технологиях, например:</w:t>
+      </w:r>
+    </w:p>
+    <w:p>
+      <w:pPr>
+        <w:pStyle w:val="articleparagraph"/>
+        <w:numPr>
+          <w:ilvl w:val="0"/>
+          <w:numId w:val="21"/>
+        </w:numPr>
+        <w:rPr>
+          <w:sz w:val="28"/>
+          <w:szCs w:val="28"/>
+        </w:rPr>
+      </w:pPr>
+      <w:r>
+        <w:rPr>
+          <w:sz w:val="28"/>
+          <w:szCs w:val="28"/>
+        </w:rPr>
+        <w:t xml:space="preserve">поведение — JavaScript, </w:t>
+      </w:r>
+      <w:proofErr w:type="spellStart"/>
+      <w:r>
+        <w:rPr>
+          <w:sz w:val="28"/>
+          <w:szCs w:val="28"/>
+        </w:rPr>
+        <w:t>CoffeeScript</w:t>
+      </w:r>
+      <w:proofErr w:type="spellEnd"/>
+      <w:r>
+        <w:rPr>
+          <w:sz w:val="28"/>
+          <w:szCs w:val="28"/>
+        </w:rPr>
+        <w:t>;</w:t>
+      </w:r>
+    </w:p>
+    <w:p>
+      <w:pPr>
+        <w:pStyle w:val="articleparagraph"/>
+        <w:numPr>
+          <w:ilvl w:val="0"/>
+          <w:numId w:val="21"/>
+        </w:numPr>
+        <w:rPr>
+          <w:sz w:val="28"/>
+          <w:szCs w:val="28"/>
+        </w:rPr>
+      </w:pPr>
+      <w:r>
+        <w:rPr>
+          <w:sz w:val="28"/>
+          <w:szCs w:val="28"/>
+        </w:rPr>
+        <w:t xml:space="preserve">внешний вид — CSS, Stylus, </w:t>
+      </w:r>
+      <w:proofErr w:type="spellStart"/>
+      <w:r>
+        <w:rPr>
+          <w:sz w:val="28"/>
+          <w:szCs w:val="28"/>
+        </w:rPr>
+        <w:t>Sass</w:t>
+      </w:r>
+      <w:proofErr w:type="spellEnd"/>
+      <w:r>
+        <w:rPr>
+          <w:sz w:val="28"/>
+          <w:szCs w:val="28"/>
+        </w:rPr>
+        <w:t>;</w:t>
+      </w:r>
+    </w:p>
+    <w:p>
+      <w:pPr>
+        <w:pStyle w:val="articleparagraph"/>
+        <w:numPr>
+          <w:ilvl w:val="0"/>
+          <w:numId w:val="21"/>
+        </w:numPr>
+        <w:rPr>
+          <w:sz w:val="28"/>
+          <w:szCs w:val="28"/>
+        </w:rPr>
+      </w:pPr>
+      <w:r>
+        <w:rPr>
+          <w:sz w:val="28"/>
+          <w:szCs w:val="28"/>
+        </w:rPr>
+        <w:t xml:space="preserve">шаблоны — </w:t>
+      </w:r>
+      <w:proofErr w:type="spellStart"/>
+      <w:r>
+        <w:rPr>
+          <w:sz w:val="28"/>
+          <w:szCs w:val="28"/>
+        </w:rPr>
+        <w:t>Pug</w:t>
+      </w:r>
+      <w:proofErr w:type="spellEnd"/>
+      <w:r>
+        <w:rPr>
+          <w:sz w:val="28"/>
+          <w:szCs w:val="28"/>
+        </w:rPr>
+        <w:t xml:space="preserve">, </w:t>
+      </w:r>
+      <w:proofErr w:type="spellStart"/>
+      <w:r>
+        <w:rPr>
+          <w:sz w:val="28"/>
+          <w:szCs w:val="28"/>
+        </w:rPr>
+        <w:t>Handlebars</w:t>
+      </w:r>
+      <w:proofErr w:type="spellEnd"/>
+      <w:r>
+        <w:rPr>
+          <w:sz w:val="28"/>
+          <w:szCs w:val="28"/>
+        </w:rPr>
+        <w:t>, XSL, BEMHTML, BH;</w:t>
+      </w:r>
+    </w:p>
+    <w:p>
+      <w:pPr>
+        <w:pStyle w:val="articleparagraph"/>
+        <w:numPr>
+          <w:ilvl w:val="0"/>
+          <w:numId w:val="21"/>
+        </w:numPr>
+        <w:rPr>
+          <w:sz w:val="28"/>
+          <w:szCs w:val="28"/>
+        </w:rPr>
+      </w:pPr>
+      <w:r>
+        <w:rPr>
+          <w:sz w:val="28"/>
+          <w:szCs w:val="28"/>
+        </w:rPr>
+        <w:t xml:space="preserve">документация — </w:t>
+      </w:r>
+      <w:proofErr w:type="spellStart"/>
+      <w:r>
+        <w:rPr>
+          <w:sz w:val="28"/>
+          <w:szCs w:val="28"/>
+        </w:rPr>
+        <w:t>Markdown</w:t>
+      </w:r>
+      <w:proofErr w:type="spellEnd"/>
+      <w:r>
+        <w:rPr>
+          <w:sz w:val="28"/>
+          <w:szCs w:val="28"/>
+        </w:rPr>
+        <w:t xml:space="preserve">, </w:t>
+      </w:r>
+      <w:proofErr w:type="spellStart"/>
+      <w:r>
+        <w:rPr>
+          <w:sz w:val="28"/>
+          <w:szCs w:val="28"/>
+        </w:rPr>
+        <w:t>Wiki</w:t>
+      </w:r>
+      <w:proofErr w:type="spellEnd"/>
+      <w:r>
+        <w:rPr>
+          <w:sz w:val="28"/>
+          <w:szCs w:val="28"/>
+        </w:rPr>
+        <w:t>, XML.</w:t>
+      </w:r>
+    </w:p>
+    <w:p>
+      <w:pPr>
+        <w:jc w:val="both"/>
+        <w:rPr>
+          <w:rFonts w:ascii="Times New Roman" w:hAnsi="Times New Roman" w:cs="Times New Roman"/>
+          <w:bCs/>
+          <w:sz w:val="28"/>
+          <w:szCs w:val="28"/>
+          <w:lang w:val="ru-BY"/>
+        </w:rPr>
+      </w:pPr>
+      <w:r>
+        <w:rPr>
+          <w:noProof/>
+        </w:rPr>
+        <w:lastRenderedPageBreak/>
+        <w:drawing>
+          <wp:inline distT="0" distB="0" distL="0" distR="0" wp14:anchorId="7F5F9BB2" wp14:editId="79A89E2D">
+            <wp:extent cx="5940425" cy="2536825"/>
+            <wp:effectExtent l="0" t="0" r="3175" b="0"/>
+            <wp:docPr id="4" name="Рисунок 4"/>
+            <wp:cNvGraphicFramePr>
+              <a:graphicFrameLocks xmlns:a="http://schemas.openxmlformats.org/drawingml/2006/main" noChangeAspect="1"/>
+            </wp:cNvGraphicFramePr>
+            <a:graphic xmlns:a="http://schemas.openxmlformats.org/drawingml/2006/main">
+              <a:graphicData uri="http://schemas.openxmlformats.org/drawingml/2006/picture">
+                <pic:pic xmlns:pic="http://schemas.openxmlformats.org/drawingml/2006/picture">
+                  <pic:nvPicPr>
+                    <pic:cNvPr id="1" name=""/>
+                    <pic:cNvPicPr/>
+                  </pic:nvPicPr>
+                  <pic:blipFill>
+                    <a:blip r:embed="rId10"/>
+                    <a:stretch>
+                      <a:fillRect/>
+                    </a:stretch>
+                  </pic:blipFill>
+                  <pic:spPr>
+                    <a:xfrm>
+                      <a:off x="0" y="0"/>
+                      <a:ext cx="5940425" cy="2536825"/>
+                    </a:xfrm>
+                    <a:prstGeom prst="rect">
+                      <a:avLst/>
+                    </a:prstGeom>
+                  </pic:spPr>
+                </pic:pic>
+              </a:graphicData>
+            </a:graphic>
+          </wp:inline>
+        </w:drawing>
+      </w:r>
     </w:p>
     <w:sectPr>
       <w:pgSz w:w="11906" w:h="16838"/>
@@ -7618,7 +9379,7 @@
 </file>
 
 <file path=word/numbering.xml><?xml version="1.0" encoding="utf-8"?>
-<w:numbering xmlns:wpc="http://schemas.microsoft.com/office/word/2010/wordprocessingCanvas" xmlns:cx="http://schemas.microsoft.com/office/drawing/2014/chartex" xmlns:cx1="http://schemas.microsoft.com/office/drawing/2015/9/8/chartex" xmlns:cx2="http://schemas.microsoft.com/office/drawing/2015/10/21/chartex" xmlns:cx3="http://schemas.microsoft.com/office/drawing/2016/5/9/chartex" xmlns:cx4="http://schemas.microsoft.com/office/drawing/2016/5/10/chartex" xmlns:cx5="http://schemas.microsoft.com/office/drawing/2016/5/11/chartex" xmlns:cx6="http://schemas.microsoft.com/office/drawing/2016/5/12/chartex" xmlns:cx7="http://schemas.microsoft.com/office/drawing/2016/5/13/chartex" xmlns:cx8="http://schemas.microsoft.com/office/drawing/2016/5/14/chartex" xmlns:mc="http://schemas.openxmlformats.org/markup-compatibility/2006" xmlns:aink="http://schemas.microsoft.com/office/drawing/2016/ink" xmlns:am3d="http://schemas.microsoft.com/office/drawing/2017/model3d" xmlns:o="urn:schemas-microsoft-com:office:office" xmlns:r="http://schemas.openxmlformats.org/officeDocument/2006/relationships" xmlns:m="http://schemas.openxmlformats.org/officeDocument/2006/math" xmlns:v="urn:schemas-microsoft-com:vml" xmlns:wp14="http://schemas.microsoft.com/office/word/2010/wordprocessingDrawing" xmlns:wp="http://schemas.openxmlformats.org/drawingml/2006/wordprocessingDrawing" xmlns:w10="urn:schemas-microsoft-com:office:word" xmlns:w="http://schemas.openxmlformats.org/wordprocessingml/2006/main" xmlns:w14="http://schemas.microsoft.com/office/word/2010/wordml" xmlns:w15="http://schemas.microsoft.com/office/word/2012/wordml" xmlns:w16cid="http://schemas.microsoft.com/office/word/2016/wordml/cid" xmlns:w16se="http://schemas.microsoft.com/office/word/2015/wordml/symex" xmlns:wpg="http://schemas.microsoft.com/office/word/2010/wordprocessingGroup" xmlns:wpi="http://schemas.microsoft.com/office/word/2010/wordprocessingInk" xmlns:wne="http://schemas.microsoft.com/office/word/2006/wordml" xmlns:wps="http://schemas.microsoft.com/office/word/2010/wordprocessingShape" mc:Ignorable="w14 w15 w16se w16cid wp14">
+<w:numbering xmlns:wpc="http://schemas.microsoft.com/office/word/2010/wordprocessingCanvas" xmlns:cx="http://schemas.microsoft.com/office/drawing/2014/chartex" xmlns:cx1="http://schemas.microsoft.com/office/drawing/2015/9/8/chartex" xmlns:cx2="http://schemas.microsoft.com/office/drawing/2015/10/21/chartex" xmlns:cx3="http://schemas.microsoft.com/office/drawing/2016/5/9/chartex" xmlns:cx4="http://schemas.microsoft.com/office/drawing/2016/5/10/chartex" xmlns:cx5="http://schemas.microsoft.com/office/drawing/2016/5/11/chartex" xmlns:cx6="http://schemas.microsoft.com/office/drawing/2016/5/12/chartex" xmlns:cx7="http://schemas.microsoft.com/office/drawing/2016/5/13/chartex" xmlns:cx8="http://schemas.microsoft.com/office/drawing/2016/5/14/chartex" xmlns:mc="http://schemas.openxmlformats.org/markup-compatibility/2006" xmlns:aink="http://schemas.microsoft.com/office/drawing/2016/ink" xmlns:am3d="http://schemas.microsoft.com/office/drawing/2017/model3d" xmlns:o="urn:schemas-microsoft-com:office:office" xmlns:oel="http://schemas.microsoft.com/office/2019/extlst" xmlns:r="http://schemas.openxmlformats.org/officeDocument/2006/relationships" xmlns:m="http://schemas.openxmlformats.org/officeDocument/2006/math" xmlns:v="urn:schemas-microsoft-com:vml" xmlns:wp14="http://schemas.microsoft.com/office/word/2010/wordprocessingDrawing" xmlns:wp="http://schemas.openxmlformats.org/drawingml/2006/wordprocessingDrawing" xmlns:w10="urn:schemas-microsoft-com:office:word" xmlns:w="http://schemas.openxmlformats.org/wordprocessingml/2006/main" xmlns:w14="http://schemas.microsoft.com/office/word/2010/wordml" xmlns:w15="http://schemas.microsoft.com/office/word/2012/wordml" xmlns:w16cex="http://schemas.microsoft.com/office/word/2018/wordml/cex" xmlns:w16cid="http://schemas.microsoft.com/office/word/2016/wordml/cid" xmlns:w16="http://schemas.microsoft.com/office/word/2018/wordml" xmlns:w16sdtdh="http://schemas.microsoft.com/office/word/2020/wordml/sdtdatahash" xmlns:w16se="http://schemas.microsoft.com/office/word/2015/wordml/symex" xmlns:wpg="http://schemas.microsoft.com/office/word/2010/wordprocessingGroup" xmlns:wpi="http://schemas.microsoft.com/office/word/2010/wordprocessingInk" xmlns:wne="http://schemas.microsoft.com/office/word/2006/wordml" xmlns:wps="http://schemas.microsoft.com/office/word/2010/wordprocessingShape" mc:Ignorable="w14 w15 w16se w16cid w16 w16cex w16sdtdh wp14">
   <w:abstractNum w:abstractNumId="0" w15:restartNumberingAfterBreak="0">
     <w:nsid w:val="02911368"/>
     <w:multiLevelType w:val="hybridMultilevel"/>
@@ -7706,6 +9467,119 @@
     </w:lvl>
   </w:abstractNum>
   <w:abstractNum w:abstractNumId="1" w15:restartNumberingAfterBreak="0">
+    <w:nsid w:val="052629B1"/>
+    <w:multiLevelType w:val="hybridMultilevel"/>
+    <w:tmpl w:val="3D321746"/>
+    <w:lvl w:ilvl="0" w:tplc="20000001">
+      <w:start w:val="1"/>
+      <w:numFmt w:val="bullet"/>
+      <w:lvlText w:val=""/>
+      <w:lvlJc w:val="left"/>
+      <w:pPr>
+        <w:ind w:left="720" w:hanging="360"/>
+      </w:pPr>
+      <w:rPr>
+        <w:rFonts w:ascii="Symbol" w:hAnsi="Symbol" w:hint="default"/>
+      </w:rPr>
+    </w:lvl>
+    <w:lvl w:ilvl="1" w:tplc="20000003" w:tentative="1">
+      <w:start w:val="1"/>
+      <w:numFmt w:val="bullet"/>
+      <w:lvlText w:val="o"/>
+      <w:lvlJc w:val="left"/>
+      <w:pPr>
+        <w:ind w:left="1440" w:hanging="360"/>
+      </w:pPr>
+      <w:rPr>
+        <w:rFonts w:ascii="Courier New" w:hAnsi="Courier New" w:cs="Courier New" w:hint="default"/>
+      </w:rPr>
+    </w:lvl>
+    <w:lvl w:ilvl="2" w:tplc="20000005" w:tentative="1">
+      <w:start w:val="1"/>
+      <w:numFmt w:val="bullet"/>
+      <w:lvlText w:val=""/>
+      <w:lvlJc w:val="left"/>
+      <w:pPr>
+        <w:ind w:left="2160" w:hanging="360"/>
+      </w:pPr>
+      <w:rPr>
+        <w:rFonts w:ascii="Wingdings" w:hAnsi="Wingdings" w:hint="default"/>
+      </w:rPr>
+    </w:lvl>
+    <w:lvl w:ilvl="3" w:tplc="20000001" w:tentative="1">
+      <w:start w:val="1"/>
+      <w:numFmt w:val="bullet"/>
+      <w:lvlText w:val=""/>
+      <w:lvlJc w:val="left"/>
+      <w:pPr>
+        <w:ind w:left="2880" w:hanging="360"/>
+      </w:pPr>
+      <w:rPr>
+        <w:rFonts w:ascii="Symbol" w:hAnsi="Symbol" w:hint="default"/>
+      </w:rPr>
+    </w:lvl>
+    <w:lvl w:ilvl="4" w:tplc="20000003" w:tentative="1">
+      <w:start w:val="1"/>
+      <w:numFmt w:val="bullet"/>
+      <w:lvlText w:val="o"/>
+      <w:lvlJc w:val="left"/>
+      <w:pPr>
+        <w:ind w:left="3600" w:hanging="360"/>
+      </w:pPr>
+      <w:rPr>
+        <w:rFonts w:ascii="Courier New" w:hAnsi="Courier New" w:cs="Courier New" w:hint="default"/>
+      </w:rPr>
+    </w:lvl>
+    <w:lvl w:ilvl="5" w:tplc="20000005" w:tentative="1">
+      <w:start w:val="1"/>
+      <w:numFmt w:val="bullet"/>
+      <w:lvlText w:val=""/>
+      <w:lvlJc w:val="left"/>
+      <w:pPr>
+        <w:ind w:left="4320" w:hanging="360"/>
+      </w:pPr>
+      <w:rPr>
+        <w:rFonts w:ascii="Wingdings" w:hAnsi="Wingdings" w:hint="default"/>
+      </w:rPr>
+    </w:lvl>
+    <w:lvl w:ilvl="6" w:tplc="20000001" w:tentative="1">
+      <w:start w:val="1"/>
+      <w:numFmt w:val="bullet"/>
+      <w:lvlText w:val=""/>
+      <w:lvlJc w:val="left"/>
+      <w:pPr>
+        <w:ind w:left="5040" w:hanging="360"/>
+      </w:pPr>
+      <w:rPr>
+        <w:rFonts w:ascii="Symbol" w:hAnsi="Symbol" w:hint="default"/>
+      </w:rPr>
+    </w:lvl>
+    <w:lvl w:ilvl="7" w:tplc="20000003" w:tentative="1">
+      <w:start w:val="1"/>
+      <w:numFmt w:val="bullet"/>
+      <w:lvlText w:val="o"/>
+      <w:lvlJc w:val="left"/>
+      <w:pPr>
+        <w:ind w:left="5760" w:hanging="360"/>
+      </w:pPr>
+      <w:rPr>
+        <w:rFonts w:ascii="Courier New" w:hAnsi="Courier New" w:cs="Courier New" w:hint="default"/>
+      </w:rPr>
+    </w:lvl>
+    <w:lvl w:ilvl="8" w:tplc="20000005" w:tentative="1">
+      <w:start w:val="1"/>
+      <w:numFmt w:val="bullet"/>
+      <w:lvlText w:val=""/>
+      <w:lvlJc w:val="left"/>
+      <w:pPr>
+        <w:ind w:left="6480" w:hanging="360"/>
+      </w:pPr>
+      <w:rPr>
+        <w:rFonts w:ascii="Wingdings" w:hAnsi="Wingdings" w:hint="default"/>
+      </w:rPr>
+    </w:lvl>
+  </w:abstractNum>
+  <w:abstractNum w:abstractNumId="2" w15:restartNumberingAfterBreak="0">
     <w:nsid w:val="063E1C3D"/>
     <w:multiLevelType w:val="multilevel"/>
     <w:tmpl w:val="2D06CE24"/>
@@ -7850,7 +9724,7 @@
       </w:rPr>
     </w:lvl>
   </w:abstractNum>
-  <w:abstractNum w:abstractNumId="2" w15:restartNumberingAfterBreak="0">
+  <w:abstractNum w:abstractNumId="3" w15:restartNumberingAfterBreak="0">
     <w:nsid w:val="0F7D65AC"/>
     <w:multiLevelType w:val="hybridMultilevel"/>
     <w:tmpl w:val="620857A6"/>
@@ -7963,7 +9837,156 @@
       </w:rPr>
     </w:lvl>
   </w:abstractNum>
-  <w:abstractNum w:abstractNumId="3" w15:restartNumberingAfterBreak="0">
+  <w:abstractNum w:abstractNumId="4" w15:restartNumberingAfterBreak="0">
+    <w:nsid w:val="138100AE"/>
+    <w:multiLevelType w:val="multilevel"/>
+    <w:tmpl w:val="643022FC"/>
+    <w:lvl w:ilvl="0">
+      <w:start w:val="1"/>
+      <w:numFmt w:val="bullet"/>
+      <w:lvlText w:val=""/>
+      <w:lvlJc w:val="left"/>
+      <w:pPr>
+        <w:tabs>
+          <w:tab w:val="num" w:pos="720"/>
+        </w:tabs>
+        <w:ind w:left="720" w:hanging="360"/>
+      </w:pPr>
+      <w:rPr>
+        <w:rFonts w:ascii="Symbol" w:hAnsi="Symbol" w:hint="default"/>
+        <w:sz w:val="20"/>
+      </w:rPr>
+    </w:lvl>
+    <w:lvl w:ilvl="1" w:tentative="1">
+      <w:start w:val="1"/>
+      <w:numFmt w:val="bullet"/>
+      <w:lvlText w:val="o"/>
+      <w:lvlJc w:val="left"/>
+      <w:pPr>
+        <w:tabs>
+          <w:tab w:val="num" w:pos="1440"/>
+        </w:tabs>
+        <w:ind w:left="1440" w:hanging="360"/>
+      </w:pPr>
+      <w:rPr>
+        <w:rFonts w:ascii="Courier New" w:hAnsi="Courier New" w:hint="default"/>
+        <w:sz w:val="20"/>
+      </w:rPr>
+    </w:lvl>
+    <w:lvl w:ilvl="2" w:tentative="1">
+      <w:start w:val="1"/>
+      <w:numFmt w:val="bullet"/>
+      <w:lvlText w:val=""/>
+      <w:lvlJc w:val="left"/>
+      <w:pPr>
+        <w:tabs>
+          <w:tab w:val="num" w:pos="2160"/>
+        </w:tabs>
+        <w:ind w:left="2160" w:hanging="360"/>
+      </w:pPr>
+      <w:rPr>
+        <w:rFonts w:ascii="Wingdings" w:hAnsi="Wingdings" w:hint="default"/>
+        <w:sz w:val="20"/>
+      </w:rPr>
+    </w:lvl>
+    <w:lvl w:ilvl="3" w:tentative="1">
+      <w:start w:val="1"/>
+      <w:numFmt w:val="bullet"/>
+      <w:lvlText w:val=""/>
+      <w:lvlJc w:val="left"/>
+      <w:pPr>
+        <w:tabs>
+          <w:tab w:val="num" w:pos="2880"/>
+        </w:tabs>
+        <w:ind w:left="2880" w:hanging="360"/>
+      </w:pPr>
+      <w:rPr>
+        <w:rFonts w:ascii="Wingdings" w:hAnsi="Wingdings" w:hint="default"/>
+        <w:sz w:val="20"/>
+      </w:rPr>
+    </w:lvl>
+    <w:lvl w:ilvl="4" w:tentative="1">
+      <w:start w:val="1"/>
+      <w:numFmt w:val="bullet"/>
+      <w:lvlText w:val=""/>
+      <w:lvlJc w:val="left"/>
+      <w:pPr>
+        <w:tabs>
+          <w:tab w:val="num" w:pos="3600"/>
+        </w:tabs>
+        <w:ind w:left="3600" w:hanging="360"/>
+      </w:pPr>
+      <w:rPr>
+        <w:rFonts w:ascii="Wingdings" w:hAnsi="Wingdings" w:hint="default"/>
+        <w:sz w:val="20"/>
+      </w:rPr>
+    </w:lvl>
+    <w:lvl w:ilvl="5" w:tentative="1">
+      <w:start w:val="1"/>
+      <w:numFmt w:val="bullet"/>
+      <w:lvlText w:val=""/>
+      <w:lvlJc w:val="left"/>
+      <w:pPr>
+        <w:tabs>
+          <w:tab w:val="num" w:pos="4320"/>
+        </w:tabs>
+        <w:ind w:left="4320" w:hanging="360"/>
+      </w:pPr>
+      <w:rPr>
+        <w:rFonts w:ascii="Wingdings" w:hAnsi="Wingdings" w:hint="default"/>
+        <w:sz w:val="20"/>
+      </w:rPr>
+    </w:lvl>
+    <w:lvl w:ilvl="6" w:tentative="1">
+      <w:start w:val="1"/>
+      <w:numFmt w:val="bullet"/>
+      <w:lvlText w:val=""/>
+      <w:lvlJc w:val="left"/>
+      <w:pPr>
+        <w:tabs>
+          <w:tab w:val="num" w:pos="5040"/>
+        </w:tabs>
+        <w:ind w:left="5040" w:hanging="360"/>
+      </w:pPr>
+      <w:rPr>
+        <w:rFonts w:ascii="Wingdings" w:hAnsi="Wingdings" w:hint="default"/>
+        <w:sz w:val="20"/>
+      </w:rPr>
+    </w:lvl>
+    <w:lvl w:ilvl="7" w:tentative="1">
+      <w:start w:val="1"/>
+      <w:numFmt w:val="bullet"/>
+      <w:lvlText w:val=""/>
+      <w:lvlJc w:val="left"/>
+      <w:pPr>
+        <w:tabs>
+          <w:tab w:val="num" w:pos="5760"/>
+        </w:tabs>
+        <w:ind w:left="5760" w:hanging="360"/>
+      </w:pPr>
+      <w:rPr>
+        <w:rFonts w:ascii="Wingdings" w:hAnsi="Wingdings" w:hint="default"/>
+        <w:sz w:val="20"/>
+      </w:rPr>
+    </w:lvl>
+    <w:lvl w:ilvl="8" w:tentative="1">
+      <w:start w:val="1"/>
+      <w:numFmt w:val="bullet"/>
+      <w:lvlText w:val=""/>
+      <w:lvlJc w:val="left"/>
+      <w:pPr>
+        <w:tabs>
+          <w:tab w:val="num" w:pos="6480"/>
+        </w:tabs>
+        <w:ind w:left="6480" w:hanging="360"/>
+      </w:pPr>
+      <w:rPr>
+        <w:rFonts w:ascii="Wingdings" w:hAnsi="Wingdings" w:hint="default"/>
+        <w:sz w:val="20"/>
+      </w:rPr>
+    </w:lvl>
+  </w:abstractNum>
+  <w:abstractNum w:abstractNumId="5" w15:restartNumberingAfterBreak="0">
     <w:nsid w:val="21CF3D51"/>
     <w:multiLevelType w:val="hybridMultilevel"/>
     <w:tmpl w:val="12325D4E"/>
@@ -8076,7 +10099,156 @@
       </w:rPr>
     </w:lvl>
   </w:abstractNum>
-  <w:abstractNum w:abstractNumId="4" w15:restartNumberingAfterBreak="0">
+  <w:abstractNum w:abstractNumId="6" w15:restartNumberingAfterBreak="0">
+    <w:nsid w:val="24CE1EF7"/>
+    <w:multiLevelType w:val="multilevel"/>
+    <w:tmpl w:val="68866356"/>
+    <w:lvl w:ilvl="0">
+      <w:start w:val="1"/>
+      <w:numFmt w:val="bullet"/>
+      <w:lvlText w:val=""/>
+      <w:lvlJc w:val="left"/>
+      <w:pPr>
+        <w:tabs>
+          <w:tab w:val="num" w:pos="720"/>
+        </w:tabs>
+        <w:ind w:left="720" w:hanging="360"/>
+      </w:pPr>
+      <w:rPr>
+        <w:rFonts w:ascii="Symbol" w:hAnsi="Symbol" w:hint="default"/>
+        <w:sz w:val="20"/>
+      </w:rPr>
+    </w:lvl>
+    <w:lvl w:ilvl="1" w:tentative="1">
+      <w:start w:val="1"/>
+      <w:numFmt w:val="bullet"/>
+      <w:lvlText w:val="o"/>
+      <w:lvlJc w:val="left"/>
+      <w:pPr>
+        <w:tabs>
+          <w:tab w:val="num" w:pos="1440"/>
+        </w:tabs>
+        <w:ind w:left="1440" w:hanging="360"/>
+      </w:pPr>
+      <w:rPr>
+        <w:rFonts w:ascii="Courier New" w:hAnsi="Courier New" w:hint="default"/>
+        <w:sz w:val="20"/>
+      </w:rPr>
+    </w:lvl>
+    <w:lvl w:ilvl="2" w:tentative="1">
+      <w:start w:val="1"/>
+      <w:numFmt w:val="bullet"/>
+      <w:lvlText w:val=""/>
+      <w:lvlJc w:val="left"/>
+      <w:pPr>
+        <w:tabs>
+          <w:tab w:val="num" w:pos="2160"/>
+        </w:tabs>
+        <w:ind w:left="2160" w:hanging="360"/>
+      </w:pPr>
+      <w:rPr>
+        <w:rFonts w:ascii="Wingdings" w:hAnsi="Wingdings" w:hint="default"/>
+        <w:sz w:val="20"/>
+      </w:rPr>
+    </w:lvl>
+    <w:lvl w:ilvl="3" w:tentative="1">
+      <w:start w:val="1"/>
+      <w:numFmt w:val="bullet"/>
+      <w:lvlText w:val=""/>
+      <w:lvlJc w:val="left"/>
+      <w:pPr>
+        <w:tabs>
+          <w:tab w:val="num" w:pos="2880"/>
+        </w:tabs>
+        <w:ind w:left="2880" w:hanging="360"/>
+      </w:pPr>
+      <w:rPr>
+        <w:rFonts w:ascii="Wingdings" w:hAnsi="Wingdings" w:hint="default"/>
+        <w:sz w:val="20"/>
+      </w:rPr>
+    </w:lvl>
+    <w:lvl w:ilvl="4" w:tentative="1">
+      <w:start w:val="1"/>
+      <w:numFmt w:val="bullet"/>
+      <w:lvlText w:val=""/>
+      <w:lvlJc w:val="left"/>
+      <w:pPr>
+        <w:tabs>
+          <w:tab w:val="num" w:pos="3600"/>
+        </w:tabs>
+        <w:ind w:left="3600" w:hanging="360"/>
+      </w:pPr>
+      <w:rPr>
+        <w:rFonts w:ascii="Wingdings" w:hAnsi="Wingdings" w:hint="default"/>
+        <w:sz w:val="20"/>
+      </w:rPr>
+    </w:lvl>
+    <w:lvl w:ilvl="5" w:tentative="1">
+      <w:start w:val="1"/>
+      <w:numFmt w:val="bullet"/>
+      <w:lvlText w:val=""/>
+      <w:lvlJc w:val="left"/>
+      <w:pPr>
+        <w:tabs>
+          <w:tab w:val="num" w:pos="4320"/>
+        </w:tabs>
+        <w:ind w:left="4320" w:hanging="360"/>
+      </w:pPr>
+      <w:rPr>
+        <w:rFonts w:ascii="Wingdings" w:hAnsi="Wingdings" w:hint="default"/>
+        <w:sz w:val="20"/>
+      </w:rPr>
+    </w:lvl>
+    <w:lvl w:ilvl="6" w:tentative="1">
+      <w:start w:val="1"/>
+      <w:numFmt w:val="bullet"/>
+      <w:lvlText w:val=""/>
+      <w:lvlJc w:val="left"/>
+      <w:pPr>
+        <w:tabs>
+          <w:tab w:val="num" w:pos="5040"/>
+        </w:tabs>
+        <w:ind w:left="5040" w:hanging="360"/>
+      </w:pPr>
+      <w:rPr>
+        <w:rFonts w:ascii="Wingdings" w:hAnsi="Wingdings" w:hint="default"/>
+        <w:sz w:val="20"/>
+      </w:rPr>
+    </w:lvl>
+    <w:lvl w:ilvl="7" w:tentative="1">
+      <w:start w:val="1"/>
+      <w:numFmt w:val="bullet"/>
+      <w:lvlText w:val=""/>
+      <w:lvlJc w:val="left"/>
+      <w:pPr>
+        <w:tabs>
+          <w:tab w:val="num" w:pos="5760"/>
+        </w:tabs>
+        <w:ind w:left="5760" w:hanging="360"/>
+      </w:pPr>
+      <w:rPr>
+        <w:rFonts w:ascii="Wingdings" w:hAnsi="Wingdings" w:hint="default"/>
+        <w:sz w:val="20"/>
+      </w:rPr>
+    </w:lvl>
+    <w:lvl w:ilvl="8" w:tentative="1">
+      <w:start w:val="1"/>
+      <w:numFmt w:val="bullet"/>
+      <w:lvlText w:val=""/>
+      <w:lvlJc w:val="left"/>
+      <w:pPr>
+        <w:tabs>
+          <w:tab w:val="num" w:pos="6480"/>
+        </w:tabs>
+        <w:ind w:left="6480" w:hanging="360"/>
+      </w:pPr>
+      <w:rPr>
+        <w:rFonts w:ascii="Wingdings" w:hAnsi="Wingdings" w:hint="default"/>
+        <w:sz w:val="20"/>
+      </w:rPr>
+    </w:lvl>
+  </w:abstractNum>
+  <w:abstractNum w:abstractNumId="7" w15:restartNumberingAfterBreak="0">
     <w:nsid w:val="3D970BC1"/>
     <w:multiLevelType w:val="hybridMultilevel"/>
     <w:tmpl w:val="423AFE14"/>
@@ -8189,7 +10361,7 @@
       </w:rPr>
     </w:lvl>
   </w:abstractNum>
-  <w:abstractNum w:abstractNumId="5" w15:restartNumberingAfterBreak="0">
+  <w:abstractNum w:abstractNumId="8" w15:restartNumberingAfterBreak="0">
     <w:nsid w:val="40E964AF"/>
     <w:multiLevelType w:val="hybridMultilevel"/>
     <w:tmpl w:val="0562EA76"/>
@@ -8302,7 +10474,156 @@
       </w:rPr>
     </w:lvl>
   </w:abstractNum>
-  <w:abstractNum w:abstractNumId="6" w15:restartNumberingAfterBreak="0">
+  <w:abstractNum w:abstractNumId="9" w15:restartNumberingAfterBreak="0">
+    <w:nsid w:val="43EF749B"/>
+    <w:multiLevelType w:val="multilevel"/>
+    <w:tmpl w:val="54B41454"/>
+    <w:lvl w:ilvl="0">
+      <w:start w:val="1"/>
+      <w:numFmt w:val="bullet"/>
+      <w:lvlText w:val=""/>
+      <w:lvlJc w:val="left"/>
+      <w:pPr>
+        <w:tabs>
+          <w:tab w:val="num" w:pos="720"/>
+        </w:tabs>
+        <w:ind w:left="720" w:hanging="360"/>
+      </w:pPr>
+      <w:rPr>
+        <w:rFonts w:ascii="Symbol" w:hAnsi="Symbol" w:hint="default"/>
+        <w:sz w:val="20"/>
+      </w:rPr>
+    </w:lvl>
+    <w:lvl w:ilvl="1" w:tentative="1">
+      <w:start w:val="1"/>
+      <w:numFmt w:val="bullet"/>
+      <w:lvlText w:val="o"/>
+      <w:lvlJc w:val="left"/>
+      <w:pPr>
+        <w:tabs>
+          <w:tab w:val="num" w:pos="1440"/>
+        </w:tabs>
+        <w:ind w:left="1440" w:hanging="360"/>
+      </w:pPr>
+      <w:rPr>
+        <w:rFonts w:ascii="Courier New" w:hAnsi="Courier New" w:hint="default"/>
+        <w:sz w:val="20"/>
+      </w:rPr>
+    </w:lvl>
+    <w:lvl w:ilvl="2" w:tentative="1">
+      <w:start w:val="1"/>
+      <w:numFmt w:val="bullet"/>
+      <w:lvlText w:val=""/>
+      <w:lvlJc w:val="left"/>
+      <w:pPr>
+        <w:tabs>
+          <w:tab w:val="num" w:pos="2160"/>
+        </w:tabs>
+        <w:ind w:left="2160" w:hanging="360"/>
+      </w:pPr>
+      <w:rPr>
+        <w:rFonts w:ascii="Wingdings" w:hAnsi="Wingdings" w:hint="default"/>
+        <w:sz w:val="20"/>
+      </w:rPr>
+    </w:lvl>
+    <w:lvl w:ilvl="3" w:tentative="1">
+      <w:start w:val="1"/>
+      <w:numFmt w:val="bullet"/>
+      <w:lvlText w:val=""/>
+      <w:lvlJc w:val="left"/>
+      <w:pPr>
+        <w:tabs>
+          <w:tab w:val="num" w:pos="2880"/>
+        </w:tabs>
+        <w:ind w:left="2880" w:hanging="360"/>
+      </w:pPr>
+      <w:rPr>
+        <w:rFonts w:ascii="Wingdings" w:hAnsi="Wingdings" w:hint="default"/>
+        <w:sz w:val="20"/>
+      </w:rPr>
+    </w:lvl>
+    <w:lvl w:ilvl="4" w:tentative="1">
+      <w:start w:val="1"/>
+      <w:numFmt w:val="bullet"/>
+      <w:lvlText w:val=""/>
+      <w:lvlJc w:val="left"/>
+      <w:pPr>
+        <w:tabs>
+          <w:tab w:val="num" w:pos="3600"/>
+        </w:tabs>
+        <w:ind w:left="3600" w:hanging="360"/>
+      </w:pPr>
+      <w:rPr>
+        <w:rFonts w:ascii="Wingdings" w:hAnsi="Wingdings" w:hint="default"/>
+        <w:sz w:val="20"/>
+      </w:rPr>
+    </w:lvl>
+    <w:lvl w:ilvl="5" w:tentative="1">
+      <w:start w:val="1"/>
+      <w:numFmt w:val="bullet"/>
+      <w:lvlText w:val=""/>
+      <w:lvlJc w:val="left"/>
+      <w:pPr>
+        <w:tabs>
+          <w:tab w:val="num" w:pos="4320"/>
+        </w:tabs>
+        <w:ind w:left="4320" w:hanging="360"/>
+      </w:pPr>
+      <w:rPr>
+        <w:rFonts w:ascii="Wingdings" w:hAnsi="Wingdings" w:hint="default"/>
+        <w:sz w:val="20"/>
+      </w:rPr>
+    </w:lvl>
+    <w:lvl w:ilvl="6" w:tentative="1">
+      <w:start w:val="1"/>
+      <w:numFmt w:val="bullet"/>
+      <w:lvlText w:val=""/>
+      <w:lvlJc w:val="left"/>
+      <w:pPr>
+        <w:tabs>
+          <w:tab w:val="num" w:pos="5040"/>
+        </w:tabs>
+        <w:ind w:left="5040" w:hanging="360"/>
+      </w:pPr>
+      <w:rPr>
+        <w:rFonts w:ascii="Wingdings" w:hAnsi="Wingdings" w:hint="default"/>
+        <w:sz w:val="20"/>
+      </w:rPr>
+    </w:lvl>
+    <w:lvl w:ilvl="7" w:tentative="1">
+      <w:start w:val="1"/>
+      <w:numFmt w:val="bullet"/>
+      <w:lvlText w:val=""/>
+      <w:lvlJc w:val="left"/>
+      <w:pPr>
+        <w:tabs>
+          <w:tab w:val="num" w:pos="5760"/>
+        </w:tabs>
+        <w:ind w:left="5760" w:hanging="360"/>
+      </w:pPr>
+      <w:rPr>
+        <w:rFonts w:ascii="Wingdings" w:hAnsi="Wingdings" w:hint="default"/>
+        <w:sz w:val="20"/>
+      </w:rPr>
+    </w:lvl>
+    <w:lvl w:ilvl="8" w:tentative="1">
+      <w:start w:val="1"/>
+      <w:numFmt w:val="bullet"/>
+      <w:lvlText w:val=""/>
+      <w:lvlJc w:val="left"/>
+      <w:pPr>
+        <w:tabs>
+          <w:tab w:val="num" w:pos="6480"/>
+        </w:tabs>
+        <w:ind w:left="6480" w:hanging="360"/>
+      </w:pPr>
+      <w:rPr>
+        <w:rFonts w:ascii="Wingdings" w:hAnsi="Wingdings" w:hint="default"/>
+        <w:sz w:val="20"/>
+      </w:rPr>
+    </w:lvl>
+  </w:abstractNum>
+  <w:abstractNum w:abstractNumId="10" w15:restartNumberingAfterBreak="0">
     <w:nsid w:val="441A59B2"/>
     <w:multiLevelType w:val="hybridMultilevel"/>
     <w:tmpl w:val="79286C12"/>
@@ -8415,7 +10736,7 @@
       </w:rPr>
     </w:lvl>
   </w:abstractNum>
-  <w:abstractNum w:abstractNumId="7" w15:restartNumberingAfterBreak="0">
+  <w:abstractNum w:abstractNumId="11" w15:restartNumberingAfterBreak="0">
     <w:nsid w:val="564850FB"/>
     <w:multiLevelType w:val="hybridMultilevel"/>
     <w:tmpl w:val="FF5E649E"/>
@@ -8528,7 +10849,7 @@
       </w:rPr>
     </w:lvl>
   </w:abstractNum>
-  <w:abstractNum w:abstractNumId="8" w15:restartNumberingAfterBreak="0">
+  <w:abstractNum w:abstractNumId="12" w15:restartNumberingAfterBreak="0">
     <w:nsid w:val="58644192"/>
     <w:multiLevelType w:val="hybridMultilevel"/>
     <w:tmpl w:val="5FF6BE4A"/>
@@ -8641,7 +10962,156 @@
       </w:rPr>
     </w:lvl>
   </w:abstractNum>
-  <w:abstractNum w:abstractNumId="9" w15:restartNumberingAfterBreak="0">
+  <w:abstractNum w:abstractNumId="13" w15:restartNumberingAfterBreak="0">
+    <w:nsid w:val="673A58C6"/>
+    <w:multiLevelType w:val="multilevel"/>
+    <w:tmpl w:val="BCCE9A6E"/>
+    <w:lvl w:ilvl="0">
+      <w:start w:val="1"/>
+      <w:numFmt w:val="bullet"/>
+      <w:lvlText w:val=""/>
+      <w:lvlJc w:val="left"/>
+      <w:pPr>
+        <w:tabs>
+          <w:tab w:val="num" w:pos="720"/>
+        </w:tabs>
+        <w:ind w:left="720" w:hanging="360"/>
+      </w:pPr>
+      <w:rPr>
+        <w:rFonts w:ascii="Symbol" w:hAnsi="Symbol" w:hint="default"/>
+        <w:sz w:val="20"/>
+      </w:rPr>
+    </w:lvl>
+    <w:lvl w:ilvl="1" w:tentative="1">
+      <w:start w:val="1"/>
+      <w:numFmt w:val="bullet"/>
+      <w:lvlText w:val="o"/>
+      <w:lvlJc w:val="left"/>
+      <w:pPr>
+        <w:tabs>
+          <w:tab w:val="num" w:pos="1440"/>
+        </w:tabs>
+        <w:ind w:left="1440" w:hanging="360"/>
+      </w:pPr>
+      <w:rPr>
+        <w:rFonts w:ascii="Courier New" w:hAnsi="Courier New" w:hint="default"/>
+        <w:sz w:val="20"/>
+      </w:rPr>
+    </w:lvl>
+    <w:lvl w:ilvl="2" w:tentative="1">
+      <w:start w:val="1"/>
+      <w:numFmt w:val="bullet"/>
+      <w:lvlText w:val=""/>
+      <w:lvlJc w:val="left"/>
+      <w:pPr>
+        <w:tabs>
+          <w:tab w:val="num" w:pos="2160"/>
+        </w:tabs>
+        <w:ind w:left="2160" w:hanging="360"/>
+      </w:pPr>
+      <w:rPr>
+        <w:rFonts w:ascii="Wingdings" w:hAnsi="Wingdings" w:hint="default"/>
+        <w:sz w:val="20"/>
+      </w:rPr>
+    </w:lvl>
+    <w:lvl w:ilvl="3" w:tentative="1">
+      <w:start w:val="1"/>
+      <w:numFmt w:val="bullet"/>
+      <w:lvlText w:val=""/>
+      <w:lvlJc w:val="left"/>
+      <w:pPr>
+        <w:tabs>
+          <w:tab w:val="num" w:pos="2880"/>
+        </w:tabs>
+        <w:ind w:left="2880" w:hanging="360"/>
+      </w:pPr>
+      <w:rPr>
+        <w:rFonts w:ascii="Wingdings" w:hAnsi="Wingdings" w:hint="default"/>
+        <w:sz w:val="20"/>
+      </w:rPr>
+    </w:lvl>
+    <w:lvl w:ilvl="4" w:tentative="1">
+      <w:start w:val="1"/>
+      <w:numFmt w:val="bullet"/>
+      <w:lvlText w:val=""/>
+      <w:lvlJc w:val="left"/>
+      <w:pPr>
+        <w:tabs>
+          <w:tab w:val="num" w:pos="3600"/>
+        </w:tabs>
+        <w:ind w:left="3600" w:hanging="360"/>
+      </w:pPr>
+      <w:rPr>
+        <w:rFonts w:ascii="Wingdings" w:hAnsi="Wingdings" w:hint="default"/>
+        <w:sz w:val="20"/>
+      </w:rPr>
+    </w:lvl>
+    <w:lvl w:ilvl="5" w:tentative="1">
+      <w:start w:val="1"/>
+      <w:numFmt w:val="bullet"/>
+      <w:lvlText w:val=""/>
+      <w:lvlJc w:val="left"/>
+      <w:pPr>
+        <w:tabs>
+          <w:tab w:val="num" w:pos="4320"/>
+        </w:tabs>
+        <w:ind w:left="4320" w:hanging="360"/>
+      </w:pPr>
+      <w:rPr>
+        <w:rFonts w:ascii="Wingdings" w:hAnsi="Wingdings" w:hint="default"/>
+        <w:sz w:val="20"/>
+      </w:rPr>
+    </w:lvl>
+    <w:lvl w:ilvl="6" w:tentative="1">
+      <w:start w:val="1"/>
+      <w:numFmt w:val="bullet"/>
+      <w:lvlText w:val=""/>
+      <w:lvlJc w:val="left"/>
+      <w:pPr>
+        <w:tabs>
+          <w:tab w:val="num" w:pos="5040"/>
+        </w:tabs>
+        <w:ind w:left="5040" w:hanging="360"/>
+      </w:pPr>
+      <w:rPr>
+        <w:rFonts w:ascii="Wingdings" w:hAnsi="Wingdings" w:hint="default"/>
+        <w:sz w:val="20"/>
+      </w:rPr>
+    </w:lvl>
+    <w:lvl w:ilvl="7" w:tentative="1">
+      <w:start w:val="1"/>
+      <w:numFmt w:val="bullet"/>
+      <w:lvlText w:val=""/>
+      <w:lvlJc w:val="left"/>
+      <w:pPr>
+        <w:tabs>
+          <w:tab w:val="num" w:pos="5760"/>
+        </w:tabs>
+        <w:ind w:left="5760" w:hanging="360"/>
+      </w:pPr>
+      <w:rPr>
+        <w:rFonts w:ascii="Wingdings" w:hAnsi="Wingdings" w:hint="default"/>
+        <w:sz w:val="20"/>
+      </w:rPr>
+    </w:lvl>
+    <w:lvl w:ilvl="8" w:tentative="1">
+      <w:start w:val="1"/>
+      <w:numFmt w:val="bullet"/>
+      <w:lvlText w:val=""/>
+      <w:lvlJc w:val="left"/>
+      <w:pPr>
+        <w:tabs>
+          <w:tab w:val="num" w:pos="6480"/>
+        </w:tabs>
+        <w:ind w:left="6480" w:hanging="360"/>
+      </w:pPr>
+      <w:rPr>
+        <w:rFonts w:ascii="Wingdings" w:hAnsi="Wingdings" w:hint="default"/>
+        <w:sz w:val="20"/>
+      </w:rPr>
+    </w:lvl>
+  </w:abstractNum>
+  <w:abstractNum w:abstractNumId="14" w15:restartNumberingAfterBreak="0">
     <w:nsid w:val="6B5F5752"/>
     <w:multiLevelType w:val="hybridMultilevel"/>
     <w:tmpl w:val="556A5890"/>
@@ -8754,7 +11224,7 @@
       </w:rPr>
     </w:lvl>
   </w:abstractNum>
-  <w:abstractNum w:abstractNumId="10" w15:restartNumberingAfterBreak="0">
+  <w:abstractNum w:abstractNumId="15" w15:restartNumberingAfterBreak="0">
     <w:nsid w:val="6E725449"/>
     <w:multiLevelType w:val="hybridMultilevel"/>
     <w:tmpl w:val="552856A8"/>
@@ -8867,7 +11337,7 @@
       </w:rPr>
     </w:lvl>
   </w:abstractNum>
-  <w:abstractNum w:abstractNumId="11" w15:restartNumberingAfterBreak="0">
+  <w:abstractNum w:abstractNumId="16" w15:restartNumberingAfterBreak="0">
     <w:nsid w:val="708748D2"/>
     <w:multiLevelType w:val="multilevel"/>
     <w:tmpl w:val="09C078DE"/>
@@ -9008,7 +11478,7 @@
       </w:rPr>
     </w:lvl>
   </w:abstractNum>
-  <w:abstractNum w:abstractNumId="12" w15:restartNumberingAfterBreak="0">
+  <w:abstractNum w:abstractNumId="17" w15:restartNumberingAfterBreak="0">
     <w:nsid w:val="754C4885"/>
     <w:multiLevelType w:val="hybridMultilevel"/>
     <w:tmpl w:val="0F081440"/>
@@ -9094,7 +11564,7 @@
       </w:pPr>
     </w:lvl>
   </w:abstractNum>
-  <w:abstractNum w:abstractNumId="13" w15:restartNumberingAfterBreak="0">
+  <w:abstractNum w:abstractNumId="18" w15:restartNumberingAfterBreak="0">
     <w:nsid w:val="781B0487"/>
     <w:multiLevelType w:val="hybridMultilevel"/>
     <w:tmpl w:val="9BC2E960"/>
@@ -9180,7 +11650,156 @@
       </w:pPr>
     </w:lvl>
   </w:abstractNum>
-  <w:abstractNum w:abstractNumId="14" w15:restartNumberingAfterBreak="0">
+  <w:abstractNum w:abstractNumId="19" w15:restartNumberingAfterBreak="0">
+    <w:nsid w:val="7B136A05"/>
+    <w:multiLevelType w:val="multilevel"/>
+    <w:tmpl w:val="319EE118"/>
+    <w:lvl w:ilvl="0">
+      <w:start w:val="1"/>
+      <w:numFmt w:val="bullet"/>
+      <w:lvlText w:val=""/>
+      <w:lvlJc w:val="left"/>
+      <w:pPr>
+        <w:tabs>
+          <w:tab w:val="num" w:pos="720"/>
+        </w:tabs>
+        <w:ind w:left="720" w:hanging="360"/>
+      </w:pPr>
+      <w:rPr>
+        <w:rFonts w:ascii="Symbol" w:hAnsi="Symbol" w:hint="default"/>
+        <w:sz w:val="20"/>
+      </w:rPr>
+    </w:lvl>
+    <w:lvl w:ilvl="1" w:tentative="1">
+      <w:start w:val="1"/>
+      <w:numFmt w:val="bullet"/>
+      <w:lvlText w:val="o"/>
+      <w:lvlJc w:val="left"/>
+      <w:pPr>
+        <w:tabs>
+          <w:tab w:val="num" w:pos="1440"/>
+        </w:tabs>
+        <w:ind w:left="1440" w:hanging="360"/>
+      </w:pPr>
+      <w:rPr>
+        <w:rFonts w:ascii="Courier New" w:hAnsi="Courier New" w:hint="default"/>
+        <w:sz w:val="20"/>
+      </w:rPr>
+    </w:lvl>
+    <w:lvl w:ilvl="2" w:tentative="1">
+      <w:start w:val="1"/>
+      <w:numFmt w:val="bullet"/>
+      <w:lvlText w:val=""/>
+      <w:lvlJc w:val="left"/>
+      <w:pPr>
+        <w:tabs>
+          <w:tab w:val="num" w:pos="2160"/>
+        </w:tabs>
+        <w:ind w:left="2160" w:hanging="360"/>
+      </w:pPr>
+      <w:rPr>
+        <w:rFonts w:ascii="Wingdings" w:hAnsi="Wingdings" w:hint="default"/>
+        <w:sz w:val="20"/>
+      </w:rPr>
+    </w:lvl>
+    <w:lvl w:ilvl="3" w:tentative="1">
+      <w:start w:val="1"/>
+      <w:numFmt w:val="bullet"/>
+      <w:lvlText w:val=""/>
+      <w:lvlJc w:val="left"/>
+      <w:pPr>
+        <w:tabs>
+          <w:tab w:val="num" w:pos="2880"/>
+        </w:tabs>
+        <w:ind w:left="2880" w:hanging="360"/>
+      </w:pPr>
+      <w:rPr>
+        <w:rFonts w:ascii="Wingdings" w:hAnsi="Wingdings" w:hint="default"/>
+        <w:sz w:val="20"/>
+      </w:rPr>
+    </w:lvl>
+    <w:lvl w:ilvl="4" w:tentative="1">
+      <w:start w:val="1"/>
+      <w:numFmt w:val="bullet"/>
+      <w:lvlText w:val=""/>
+      <w:lvlJc w:val="left"/>
+      <w:pPr>
+        <w:tabs>
+          <w:tab w:val="num" w:pos="3600"/>
+        </w:tabs>
+        <w:ind w:left="3600" w:hanging="360"/>
+      </w:pPr>
+      <w:rPr>
+        <w:rFonts w:ascii="Wingdings" w:hAnsi="Wingdings" w:hint="default"/>
+        <w:sz w:val="20"/>
+      </w:rPr>
+    </w:lvl>
+    <w:lvl w:ilvl="5" w:tentative="1">
+      <w:start w:val="1"/>
+      <w:numFmt w:val="bullet"/>
+      <w:lvlText w:val=""/>
+      <w:lvlJc w:val="left"/>
+      <w:pPr>
+        <w:tabs>
+          <w:tab w:val="num" w:pos="4320"/>
+        </w:tabs>
+        <w:ind w:left="4320" w:hanging="360"/>
+      </w:pPr>
+      <w:rPr>
+        <w:rFonts w:ascii="Wingdings" w:hAnsi="Wingdings" w:hint="default"/>
+        <w:sz w:val="20"/>
+      </w:rPr>
+    </w:lvl>
+    <w:lvl w:ilvl="6" w:tentative="1">
+      <w:start w:val="1"/>
+      <w:numFmt w:val="bullet"/>
+      <w:lvlText w:val=""/>
+      <w:lvlJc w:val="left"/>
+      <w:pPr>
+        <w:tabs>
+          <w:tab w:val="num" w:pos="5040"/>
+        </w:tabs>
+        <w:ind w:left="5040" w:hanging="360"/>
+      </w:pPr>
+      <w:rPr>
+        <w:rFonts w:ascii="Wingdings" w:hAnsi="Wingdings" w:hint="default"/>
+        <w:sz w:val="20"/>
+      </w:rPr>
+    </w:lvl>
+    <w:lvl w:ilvl="7" w:tentative="1">
+      <w:start w:val="1"/>
+      <w:numFmt w:val="bullet"/>
+      <w:lvlText w:val=""/>
+      <w:lvlJc w:val="left"/>
+      <w:pPr>
+        <w:tabs>
+          <w:tab w:val="num" w:pos="5760"/>
+        </w:tabs>
+        <w:ind w:left="5760" w:hanging="360"/>
+      </w:pPr>
+      <w:rPr>
+        <w:rFonts w:ascii="Wingdings" w:hAnsi="Wingdings" w:hint="default"/>
+        <w:sz w:val="20"/>
+      </w:rPr>
+    </w:lvl>
+    <w:lvl w:ilvl="8" w:tentative="1">
+      <w:start w:val="1"/>
+      <w:numFmt w:val="bullet"/>
+      <w:lvlText w:val=""/>
+      <w:lvlJc w:val="left"/>
+      <w:pPr>
+        <w:tabs>
+          <w:tab w:val="num" w:pos="6480"/>
+        </w:tabs>
+        <w:ind w:left="6480" w:hanging="360"/>
+      </w:pPr>
+      <w:rPr>
+        <w:rFonts w:ascii="Wingdings" w:hAnsi="Wingdings" w:hint="default"/>
+        <w:sz w:val="20"/>
+      </w:rPr>
+    </w:lvl>
+  </w:abstractNum>
+  <w:abstractNum w:abstractNumId="20" w15:restartNumberingAfterBreak="0">
     <w:nsid w:val="7CFD42C7"/>
     <w:multiLevelType w:val="hybridMultilevel"/>
     <w:tmpl w:val="41C81ADA"/>
@@ -9293,56 +11912,74 @@
       </w:rPr>
     </w:lvl>
   </w:abstractNum>
-  <w:num w:numId="1">
+  <w:num w:numId="1" w16cid:durableId="1861502869">
+    <w:abstractNumId w:val="15"/>
+  </w:num>
+  <w:num w:numId="2" w16cid:durableId="367533430">
+    <w:abstractNumId w:val="11"/>
+  </w:num>
+  <w:num w:numId="3" w16cid:durableId="1455978380">
     <w:abstractNumId w:val="10"/>
   </w:num>
-  <w:num w:numId="2">
+  <w:num w:numId="4" w16cid:durableId="310595986">
     <w:abstractNumId w:val="7"/>
   </w:num>
-  <w:num w:numId="3">
-    <w:abstractNumId w:val="6"/>
+  <w:num w:numId="5" w16cid:durableId="1014578737">
+    <w:abstractNumId w:val="8"/>
   </w:num>
-  <w:num w:numId="4">
+  <w:num w:numId="6" w16cid:durableId="2085712196">
+    <w:abstractNumId w:val="3"/>
+  </w:num>
+  <w:num w:numId="7" w16cid:durableId="623389241">
+    <w:abstractNumId w:val="5"/>
+  </w:num>
+  <w:num w:numId="8" w16cid:durableId="1588659492">
+    <w:abstractNumId w:val="20"/>
+  </w:num>
+  <w:num w:numId="9" w16cid:durableId="1844471425">
+    <w:abstractNumId w:val="2"/>
+  </w:num>
+  <w:num w:numId="10" w16cid:durableId="416826281">
+    <w:abstractNumId w:val="14"/>
+  </w:num>
+  <w:num w:numId="11" w16cid:durableId="1277441944">
+    <w:abstractNumId w:val="12"/>
+  </w:num>
+  <w:num w:numId="12" w16cid:durableId="1022516660">
+    <w:abstractNumId w:val="16"/>
+  </w:num>
+  <w:num w:numId="13" w16cid:durableId="1769420039">
+    <w:abstractNumId w:val="0"/>
+  </w:num>
+  <w:num w:numId="14" w16cid:durableId="291524754">
+    <w:abstractNumId w:val="17"/>
+  </w:num>
+  <w:num w:numId="15" w16cid:durableId="1233353754">
+    <w:abstractNumId w:val="18"/>
+  </w:num>
+  <w:num w:numId="16" w16cid:durableId="802387438">
+    <w:abstractNumId w:val="9"/>
+  </w:num>
+  <w:num w:numId="17" w16cid:durableId="192377584">
+    <w:abstractNumId w:val="19"/>
+  </w:num>
+  <w:num w:numId="18" w16cid:durableId="682517856">
     <w:abstractNumId w:val="4"/>
   </w:num>
-  <w:num w:numId="5">
-    <w:abstractNumId w:val="5"/>
-  </w:num>
-  <w:num w:numId="6">
-    <w:abstractNumId w:val="2"/>
-  </w:num>
-  <w:num w:numId="7">
-    <w:abstractNumId w:val="3"/>
-  </w:num>
-  <w:num w:numId="8">
-    <w:abstractNumId w:val="14"/>
-  </w:num>
-  <w:num w:numId="9">
+  <w:num w:numId="19" w16cid:durableId="12348639">
     <w:abstractNumId w:val="1"/>
   </w:num>
-  <w:num w:numId="10">
-    <w:abstractNumId w:val="9"/>
+  <w:num w:numId="20" w16cid:durableId="519857739">
+    <w:abstractNumId w:val="13"/>
   </w:num>
-  <w:num w:numId="11">
-    <w:abstractNumId w:val="8"/>
-  </w:num>
-  <w:num w:numId="12">
-    <w:abstractNumId w:val="11"/>
-  </w:num>
-  <w:num w:numId="13">
-    <w:abstractNumId w:val="0"/>
-  </w:num>
-  <w:num w:numId="14">
-    <w:abstractNumId w:val="12"/>
-  </w:num>
-  <w:num w:numId="15">
-    <w:abstractNumId w:val="13"/>
+  <w:num w:numId="21" w16cid:durableId="1632243365">
+    <w:abstractNumId w:val="6"/>
   </w:num>
 </w:numbering>
 </file>
 
 <file path=word/styles.xml><?xml version="1.0" encoding="utf-8"?>
-<w:styles xmlns:mc="http://schemas.openxmlformats.org/markup-compatibility/2006" xmlns:r="http://schemas.openxmlformats.org/officeDocument/2006/relationships" xmlns:w="http://schemas.openxmlformats.org/wordprocessingml/2006/main" xmlns:w14="http://schemas.microsoft.com/office/word/2010/wordml" xmlns:w15="http://schemas.microsoft.com/office/word/2012/wordml" xmlns:w16cid="http://schemas.microsoft.com/office/word/2016/wordml/cid" xmlns:w16se="http://schemas.microsoft.com/office/word/2015/wordml/symex" mc:Ignorable="w14 w15 w16se w16cid">
+<w:styles xmlns:mc="http://schemas.openxmlformats.org/markup-compatibility/2006" xmlns:r="http://schemas.openxmlformats.org/officeDocument/2006/relationships" xmlns:w="http://schemas.openxmlformats.org/wordprocessingml/2006/main" xmlns:w14="http://schemas.microsoft.com/office/word/2010/wordml" xmlns:w15="http://schemas.microsoft.com/office/word/2012/wordml" xmlns:w16cex="http://schemas.microsoft.com/office/word/2018/wordml/cex" xmlns:w16cid="http://schemas.microsoft.com/office/word/2016/wordml/cid" xmlns:w16="http://schemas.microsoft.com/office/word/2018/wordml" xmlns:w16sdtdh="http://schemas.microsoft.com/office/word/2020/wordml/sdtdatahash" xmlns:w16se="http://schemas.microsoft.com/office/word/2015/wordml/symex" mc:Ignorable="w14 w15 w16se w16cid w16 w16cex w16sdtdh">
   <w:docDefaults>
     <w:rPrDefault>
       <w:rPr>
@@ -9358,7 +11995,7 @@
       </w:pPr>
     </w:pPrDefault>
   </w:docDefaults>
-  <w:latentStyles w:defLockedState="0" w:defUIPriority="99" w:defSemiHidden="0" w:defUnhideWhenUsed="0" w:defQFormat="0" w:count="375">
+  <w:latentStyles w:defLockedState="0" w:defUIPriority="99" w:defSemiHidden="0" w:defUnhideWhenUsed="0" w:defQFormat="0" w:count="376">
     <w:lsdException w:name="Normal" w:uiPriority="0" w:qFormat="1"/>
     <w:lsdException w:name="heading 1" w:uiPriority="9" w:qFormat="1"/>
     <w:lsdException w:name="heading 2" w:semiHidden="1" w:uiPriority="9" w:unhideWhenUsed="1" w:qFormat="1"/>
@@ -9464,7 +12101,6 @@
     <w:lsdException w:name="HTML Sample" w:semiHidden="1" w:unhideWhenUsed="1"/>
     <w:lsdException w:name="HTML Typewriter" w:semiHidden="1" w:unhideWhenUsed="1"/>
     <w:lsdException w:name="HTML Variable" w:semiHidden="1" w:unhideWhenUsed="1"/>
-    <w:lsdException w:name="Normal Table" w:semiHidden="1" w:unhideWhenUsed="1"/>
     <w:lsdException w:name="annotation subject" w:semiHidden="1" w:unhideWhenUsed="1"/>
     <w:lsdException w:name="No List" w:semiHidden="1" w:unhideWhenUsed="1"/>
     <w:lsdException w:name="Outline List 1" w:semiHidden="1" w:unhideWhenUsed="1"/>
@@ -9511,10 +12147,8 @@
     <w:lsdException w:name="Table Subtle 2" w:semiHidden="1" w:unhideWhenUsed="1"/>
     <w:lsdException w:name="Table Web 1" w:semiHidden="1" w:unhideWhenUsed="1"/>
     <w:lsdException w:name="Table Web 2" w:semiHidden="1" w:unhideWhenUsed="1"/>
-    <w:lsdException w:name="Table Web 3" w:semiHidden="1" w:unhideWhenUsed="1"/>
     <w:lsdException w:name="Balloon Text" w:semiHidden="1" w:unhideWhenUsed="1"/>
     <w:lsdException w:name="Table Grid" w:uiPriority="39"/>
-    <w:lsdException w:name="Table Theme" w:semiHidden="1" w:unhideWhenUsed="1"/>
     <w:lsdException w:name="Placeholder Text" w:semiHidden="1"/>
     <w:lsdException w:name="No Spacing" w:uiPriority="1" w:qFormat="1"/>
     <w:lsdException w:name="Light Shading" w:uiPriority="60"/>
@@ -9734,6 +12368,7 @@
     <w:lsdException w:name="Smart Hyperlink" w:semiHidden="1" w:unhideWhenUsed="1"/>
     <w:lsdException w:name="Hashtag" w:semiHidden="1" w:unhideWhenUsed="1"/>
     <w:lsdException w:name="Unresolved Mention" w:semiHidden="1" w:unhideWhenUsed="1"/>
+    <w:lsdException w:name="Smart Link" w:semiHidden="1" w:unhideWhenUsed="1"/>
   </w:latentStyles>
   <w:style w:type="paragraph" w:default="1" w:styleId="a">
     <w:name w:val="Normal"/>
@@ -9742,7 +12377,6 @@
   <w:style w:type="character" w:default="1" w:styleId="a0">
     <w:name w:val="Default Paragraph Font"/>
     <w:uiPriority w:val="1"/>
-    <w:semiHidden/>
     <w:unhideWhenUsed/>
   </w:style>
   <w:style w:type="table" w:default="1" w:styleId="a1">
@@ -9825,6 +12459,56 @@
       <w:sz w:val="20"/>
       <w:szCs w:val="20"/>
       <w:lang w:eastAsia="ru-RU"/>
+    </w:rPr>
+  </w:style>
+  <w:style w:type="character" w:styleId="HTML1">
+    <w:name w:val="HTML Code"/>
+    <w:basedOn w:val="a0"/>
+    <w:uiPriority w:val="99"/>
+    <w:semiHidden/>
+    <w:unhideWhenUsed/>
+    <w:rsid w:val="00560009"/>
+    <w:rPr>
+      <w:rFonts w:ascii="Courier New" w:eastAsia="Times New Roman" w:hAnsi="Courier New" w:cs="Courier New"/>
+      <w:sz w:val="20"/>
+      <w:szCs w:val="20"/>
+    </w:rPr>
+  </w:style>
+  <w:style w:type="character" w:styleId="a4">
+    <w:name w:val="Hyperlink"/>
+    <w:basedOn w:val="a0"/>
+    <w:uiPriority w:val="99"/>
+    <w:unhideWhenUsed/>
+    <w:rsid w:val="00D80C2D"/>
+    <w:rPr>
+      <w:color w:val="0563C1" w:themeColor="hyperlink"/>
+      <w:u w:val="single"/>
+    </w:rPr>
+  </w:style>
+  <w:style w:type="character" w:styleId="a5">
+    <w:name w:val="Unresolved Mention"/>
+    <w:basedOn w:val="a0"/>
+    <w:uiPriority w:val="99"/>
+    <w:semiHidden/>
+    <w:unhideWhenUsed/>
+    <w:rsid w:val="00D80C2D"/>
+    <w:rPr>
+      <w:color w:val="605E5C"/>
+      <w:shd w:val="clear" w:color="auto" w:fill="E1DFDD"/>
+    </w:rPr>
+  </w:style>
+  <w:style w:type="paragraph" w:customStyle="1" w:styleId="articleparagraph">
+    <w:name w:val="article__paragraph"/>
+    <w:basedOn w:val="a"/>
+    <w:rsid w:val="00D80C2D"/>
+    <w:pPr>
+      <w:spacing w:before="100" w:beforeAutospacing="1" w:after="100" w:afterAutospacing="1" w:line="240" w:lineRule="auto"/>
+    </w:pPr>
+    <w:rPr>
+      <w:rFonts w:ascii="Times New Roman" w:eastAsia="Times New Roman" w:hAnsi="Times New Roman" w:cs="Times New Roman"/>
+      <w:sz w:val="24"/>
+      <w:szCs w:val="24"/>
+      <w:lang w:val="ru-BY" w:eastAsia="ru-BY"/>
     </w:rPr>
   </w:style>
 </w:styles>

</xml_diff>